<commit_message>
Output and Word Doc
Filled in information for problem 1. Added new output and included
Excel sheet from analysis.
</commit_message>
<xml_diff>
--- a/CSE 557 - Assignment 2.docx
+++ b/CSE 557 - Assignment 2.docx
@@ -17,13 +17,8 @@
         <w:t>CSE 557 – Assignment 2</w:t>
       </w:r>
       <w:r>
-        <w:t xml:space="preserve"> – </w:t>
+        <w:t xml:space="preserve"> – HyperQuicksort</w:t>
       </w:r>
-      <w:proofErr w:type="spellStart"/>
-      <w:r>
-        <w:t>HyperQuicksort</w:t>
-      </w:r>
-      <w:proofErr w:type="spellEnd"/>
     </w:p>
     <w:p>
       <w:r>
@@ -76,10 +71,10 @@
           <w:noProof/>
         </w:rPr>
         <w:drawing>
-          <wp:inline distT="0" distB="0" distL="0" distR="0" wp14:anchorId="213263B6" wp14:editId="1F3D4054">
-            <wp:extent cx="5486400" cy="4284345"/>
-            <wp:effectExtent l="0" t="0" r="25400" b="33655"/>
-            <wp:docPr id="2" name="Chart 2"/>
+          <wp:inline distT="0" distB="0" distL="0" distR="0" wp14:anchorId="57EE3898" wp14:editId="3A76E7AE">
+            <wp:extent cx="5486400" cy="4318000"/>
+            <wp:effectExtent l="0" t="0" r="25400" b="25400"/>
+            <wp:docPr id="1" name="Chart 1"/>
             <wp:cNvGraphicFramePr/>
             <a:graphic xmlns:a="http://schemas.openxmlformats.org/drawingml/2006/main">
               <a:graphicData uri="http://schemas.openxmlformats.org/drawingml/2006/chart">
@@ -101,10 +96,10 @@
         </w:rPr>
         <w:lastRenderedPageBreak/>
         <w:drawing>
-          <wp:inline distT="0" distB="0" distL="0" distR="0" wp14:anchorId="4875451B" wp14:editId="0FEBD732">
-            <wp:extent cx="5486400" cy="4679950"/>
-            <wp:effectExtent l="0" t="0" r="25400" b="19050"/>
-            <wp:docPr id="1" name="Chart 1"/>
+          <wp:inline distT="0" distB="0" distL="0" distR="0" wp14:anchorId="4FD98971" wp14:editId="2D4F8F49">
+            <wp:extent cx="5486400" cy="4262120"/>
+            <wp:effectExtent l="0" t="0" r="25400" b="30480"/>
+            <wp:docPr id="3" name="Chart 3"/>
             <wp:cNvGraphicFramePr/>
             <a:graphic xmlns:a="http://schemas.openxmlformats.org/drawingml/2006/main">
               <a:graphicData uri="http://schemas.openxmlformats.org/drawingml/2006/chart">
@@ -145,15 +140,14 @@
         <w:tblLook w:val="04A0" w:firstRow="1" w:lastRow="0" w:firstColumn="1" w:lastColumn="0" w:noHBand="0" w:noVBand="1"/>
       </w:tblPr>
       <w:tblGrid>
-        <w:gridCol w:w="2038"/>
-        <w:gridCol w:w="2009"/>
-        <w:gridCol w:w="2009"/>
-        <w:gridCol w:w="2080"/>
+        <w:gridCol w:w="2001"/>
+        <w:gridCol w:w="2042"/>
+        <w:gridCol w:w="2042"/>
       </w:tblGrid>
       <w:tr>
         <w:tc>
           <w:tcPr>
-            <w:tcW w:w="2214" w:type="dxa"/>
+            <w:tcW w:w="2001" w:type="dxa"/>
           </w:tcPr>
           <w:p>
             <w:pPr>
@@ -164,7 +158,7 @@
         </w:tc>
         <w:tc>
           <w:tcPr>
-            <w:tcW w:w="2214" w:type="dxa"/>
+            <w:tcW w:w="2042" w:type="dxa"/>
           </w:tcPr>
           <w:p>
             <w:pPr>
@@ -178,7 +172,7 @@
         </w:tc>
         <w:tc>
           <w:tcPr>
-            <w:tcW w:w="2214" w:type="dxa"/>
+            <w:tcW w:w="2042" w:type="dxa"/>
           </w:tcPr>
           <w:p>
             <w:pPr>
@@ -190,25 +184,11 @@
             </w:r>
           </w:p>
         </w:tc>
-        <w:tc>
-          <w:tcPr>
-            <w:tcW w:w="2214" w:type="dxa"/>
-          </w:tcPr>
-          <w:p>
-            <w:pPr>
-              <w:pStyle w:val="ListParagraph"/>
-              <w:ind w:left="0"/>
-            </w:pPr>
-            <w:r>
-              <w:t>Main Memory</w:t>
-            </w:r>
-          </w:p>
-        </w:tc>
       </w:tr>
       <w:tr>
         <w:tc>
           <w:tcPr>
-            <w:tcW w:w="2214" w:type="dxa"/>
+            <w:tcW w:w="2001" w:type="dxa"/>
           </w:tcPr>
           <w:p>
             <w:pPr>
@@ -222,42 +202,40 @@
         </w:tc>
         <w:tc>
           <w:tcPr>
-            <w:tcW w:w="2214" w:type="dxa"/>
+            <w:tcW w:w="2042" w:type="dxa"/>
           </w:tcPr>
           <w:p>
             <w:pPr>
               <w:pStyle w:val="ListParagraph"/>
               <w:ind w:left="0"/>
             </w:pPr>
+            <w:r>
+              <w:t>682</w:t>
+            </w:r>
+            <w:r>
+              <w:t>kb</w:t>
+            </w:r>
           </w:p>
         </w:tc>
         <w:tc>
           <w:tcPr>
-            <w:tcW w:w="2214" w:type="dxa"/>
+            <w:tcW w:w="2042" w:type="dxa"/>
           </w:tcPr>
           <w:p>
             <w:pPr>
               <w:pStyle w:val="ListParagraph"/>
               <w:ind w:left="0"/>
             </w:pPr>
-          </w:p>
-        </w:tc>
-        <w:tc>
-          <w:tcPr>
-            <w:tcW w:w="2214" w:type="dxa"/>
-          </w:tcPr>
-          <w:p>
-            <w:pPr>
-              <w:pStyle w:val="ListParagraph"/>
-              <w:ind w:left="0"/>
-            </w:pPr>
+            <w:r>
+              <w:t>1028kb</w:t>
+            </w:r>
           </w:p>
         </w:tc>
       </w:tr>
       <w:tr>
         <w:tc>
           <w:tcPr>
-            <w:tcW w:w="2214" w:type="dxa"/>
+            <w:tcW w:w="2001" w:type="dxa"/>
           </w:tcPr>
           <w:p>
             <w:pPr>
@@ -271,35 +249,33 @@
         </w:tc>
         <w:tc>
           <w:tcPr>
-            <w:tcW w:w="2214" w:type="dxa"/>
+            <w:tcW w:w="2042" w:type="dxa"/>
           </w:tcPr>
           <w:p>
             <w:pPr>
               <w:pStyle w:val="ListParagraph"/>
               <w:ind w:left="0"/>
             </w:pPr>
+            <w:r>
+              <w:t>488</w:t>
+            </w:r>
+            <w:r>
+              <w:t>kb</w:t>
+            </w:r>
           </w:p>
         </w:tc>
         <w:tc>
           <w:tcPr>
-            <w:tcW w:w="2214" w:type="dxa"/>
+            <w:tcW w:w="2042" w:type="dxa"/>
           </w:tcPr>
           <w:p>
             <w:pPr>
               <w:pStyle w:val="ListParagraph"/>
               <w:ind w:left="0"/>
             </w:pPr>
-          </w:p>
-        </w:tc>
-        <w:tc>
-          <w:tcPr>
-            <w:tcW w:w="2214" w:type="dxa"/>
-          </w:tcPr>
-          <w:p>
-            <w:pPr>
-              <w:pStyle w:val="ListParagraph"/>
-              <w:ind w:left="0"/>
-            </w:pPr>
+            <w:r>
+              <w:t>1028kb</w:t>
+            </w:r>
           </w:p>
         </w:tc>
       </w:tr>
@@ -333,7 +309,7 @@
       <w:tr>
         <w:tc>
           <w:tcPr>
-            <w:tcW w:w="2214" w:type="dxa"/>
+            <w:tcW w:w="2038" w:type="dxa"/>
           </w:tcPr>
           <w:p>
             <w:pPr>
@@ -344,7 +320,7 @@
         </w:tc>
         <w:tc>
           <w:tcPr>
-            <w:tcW w:w="2214" w:type="dxa"/>
+            <w:tcW w:w="2009" w:type="dxa"/>
           </w:tcPr>
           <w:p>
             <w:pPr>
@@ -358,7 +334,7 @@
         </w:tc>
         <w:tc>
           <w:tcPr>
-            <w:tcW w:w="2214" w:type="dxa"/>
+            <w:tcW w:w="2009" w:type="dxa"/>
           </w:tcPr>
           <w:p>
             <w:pPr>
@@ -372,7 +348,7 @@
         </w:tc>
         <w:tc>
           <w:tcPr>
-            <w:tcW w:w="2214" w:type="dxa"/>
+            <w:tcW w:w="2080" w:type="dxa"/>
           </w:tcPr>
           <w:p>
             <w:pPr>
@@ -388,7 +364,7 @@
       <w:tr>
         <w:tc>
           <w:tcPr>
-            <w:tcW w:w="2214" w:type="dxa"/>
+            <w:tcW w:w="2038" w:type="dxa"/>
           </w:tcPr>
           <w:p>
             <w:pPr>
@@ -402,42 +378,69 @@
         </w:tc>
         <w:tc>
           <w:tcPr>
-            <w:tcW w:w="2214" w:type="dxa"/>
+            <w:tcW w:w="2009" w:type="dxa"/>
           </w:tcPr>
           <w:p>
             <w:pPr>
-              <w:pStyle w:val="ListParagraph"/>
-              <w:ind w:left="0"/>
+              <w:rPr>
+                <w:rFonts w:ascii="Calibri" w:eastAsia="Times New Roman" w:hAnsi="Calibri" w:cs="Times New Roman"/>
+                <w:color w:val="000000"/>
+              </w:rPr>
             </w:pPr>
+            <w:r>
+              <w:rPr>
+                <w:rFonts w:ascii="Calibri" w:eastAsia="Times New Roman" w:hAnsi="Calibri" w:cs="Times New Roman"/>
+                <w:color w:val="000000"/>
+              </w:rPr>
+              <w:t>4.36437701E-05</w:t>
+            </w:r>
           </w:p>
         </w:tc>
         <w:tc>
           <w:tcPr>
-            <w:tcW w:w="2214" w:type="dxa"/>
+            <w:tcW w:w="2009" w:type="dxa"/>
           </w:tcPr>
           <w:p>
             <w:pPr>
-              <w:pStyle w:val="ListParagraph"/>
-              <w:ind w:left="0"/>
+              <w:rPr>
+                <w:rFonts w:ascii="Calibri" w:eastAsia="Times New Roman" w:hAnsi="Calibri" w:cs="Times New Roman"/>
+                <w:color w:val="000000"/>
+              </w:rPr>
             </w:pPr>
+            <w:r>
+              <w:rPr>
+                <w:rFonts w:ascii="Calibri" w:eastAsia="Times New Roman" w:hAnsi="Calibri" w:cs="Times New Roman"/>
+                <w:color w:val="000000"/>
+              </w:rPr>
+              <w:t>4.06612427E-05</w:t>
+            </w:r>
           </w:p>
         </w:tc>
         <w:tc>
           <w:tcPr>
-            <w:tcW w:w="2214" w:type="dxa"/>
+            <w:tcW w:w="2080" w:type="dxa"/>
           </w:tcPr>
           <w:p>
             <w:pPr>
-              <w:pStyle w:val="ListParagraph"/>
-              <w:ind w:left="0"/>
+              <w:rPr>
+                <w:rFonts w:ascii="Calibri" w:eastAsia="Times New Roman" w:hAnsi="Calibri" w:cs="Times New Roman"/>
+                <w:color w:val="000000"/>
+              </w:rPr>
             </w:pPr>
+            <w:r>
+              <w:rPr>
+                <w:rFonts w:ascii="Calibri" w:eastAsia="Times New Roman" w:hAnsi="Calibri" w:cs="Times New Roman"/>
+                <w:color w:val="000000"/>
+              </w:rPr>
+              <w:t>4.13213679E-05</w:t>
+            </w:r>
           </w:p>
         </w:tc>
       </w:tr>
       <w:tr>
         <w:tc>
           <w:tcPr>
-            <w:tcW w:w="2214" w:type="dxa"/>
+            <w:tcW w:w="2038" w:type="dxa"/>
           </w:tcPr>
           <w:p>
             <w:pPr>
@@ -451,35 +454,56 @@
         </w:tc>
         <w:tc>
           <w:tcPr>
-            <w:tcW w:w="2214" w:type="dxa"/>
+            <w:tcW w:w="2009" w:type="dxa"/>
           </w:tcPr>
           <w:p>
             <w:pPr>
               <w:pStyle w:val="ListParagraph"/>
               <w:ind w:left="0"/>
             </w:pPr>
+            <w:r>
+              <w:rPr>
+                <w:rFonts w:ascii="Calibri" w:eastAsia="Times New Roman" w:hAnsi="Calibri" w:cs="Times New Roman"/>
+                <w:color w:val="000000"/>
+              </w:rPr>
+              <w:t>4.44552096E-05</w:t>
+            </w:r>
           </w:p>
         </w:tc>
         <w:tc>
           <w:tcPr>
-            <w:tcW w:w="2214" w:type="dxa"/>
+            <w:tcW w:w="2009" w:type="dxa"/>
           </w:tcPr>
           <w:p>
             <w:pPr>
               <w:pStyle w:val="ListParagraph"/>
               <w:ind w:left="0"/>
             </w:pPr>
+            <w:r>
+              <w:rPr>
+                <w:rFonts w:ascii="Calibri" w:eastAsia="Times New Roman" w:hAnsi="Calibri" w:cs="Times New Roman"/>
+                <w:color w:val="000000"/>
+              </w:rPr>
+              <w:t>3.98837284E-05</w:t>
+            </w:r>
           </w:p>
         </w:tc>
         <w:tc>
           <w:tcPr>
-            <w:tcW w:w="2214" w:type="dxa"/>
+            <w:tcW w:w="2080" w:type="dxa"/>
           </w:tcPr>
           <w:p>
             <w:pPr>
               <w:pStyle w:val="ListParagraph"/>
               <w:ind w:left="0"/>
             </w:pPr>
+            <w:r>
+              <w:rPr>
+                <w:rFonts w:ascii="Calibri" w:eastAsia="Times New Roman" w:hAnsi="Calibri" w:cs="Times New Roman"/>
+                <w:color w:val="000000"/>
+              </w:rPr>
+              <w:t>4.10697470E-05</w:t>
+            </w:r>
           </w:p>
         </w:tc>
       </w:tr>
@@ -492,10 +516,6 @@
     <w:p>
       <w:pPr>
         <w:pStyle w:val="ListParagraph"/>
-        <w:numPr>
-          <w:ilvl w:val="1"/>
-          <w:numId w:val="2"/>
-        </w:numPr>
       </w:pPr>
       <w:r>
         <w:t>R</w:t>
@@ -612,13 +632,134 @@
           </wp:inline>
         </w:drawing>
       </w:r>
+    </w:p>
+    <w:p>
+      <w:pPr>
+        <w:pStyle w:val="ListParagraph"/>
+      </w:pPr>
+    </w:p>
+    <w:p>
+      <w:pPr>
+        <w:pStyle w:val="ListParagraph"/>
+      </w:pPr>
       <w:r>
-        <w:br/>
-        <w:t>Is the average random access latency the same as the numbers for memory access in part 1?</w:t>
+        <w:t>Size was maintained at 5,000,000, as that is what gave better results for part 1. The average per word access latency was different</w:t>
+      </w:r>
+      <w:r>
+        <w:t>, a power of 3 difference.</w:t>
       </w:r>
       <w:bookmarkStart w:id="0" w:name="_GoBack"/>
       <w:bookmarkEnd w:id="0"/>
     </w:p>
+    <w:p>
+      <w:pPr>
+        <w:pStyle w:val="ListParagraph"/>
+      </w:pPr>
+      <w:r>
+        <w:br/>
+      </w:r>
+    </w:p>
+    <w:tbl>
+      <w:tblPr>
+        <w:tblStyle w:val="TableGrid"/>
+        <w:tblW w:w="0" w:type="auto"/>
+        <w:tblInd w:w="720" w:type="dxa"/>
+        <w:tblLook w:val="04A0" w:firstRow="1" w:lastRow="0" w:firstColumn="1" w:lastColumn="0" w:noHBand="0" w:noVBand="1"/>
+      </w:tblPr>
+      <w:tblGrid>
+        <w:gridCol w:w="2038"/>
+        <w:gridCol w:w="2009"/>
+      </w:tblGrid>
+      <w:tr>
+        <w:tc>
+          <w:tcPr>
+            <w:tcW w:w="4047" w:type="dxa"/>
+            <w:gridSpan w:val="2"/>
+          </w:tcPr>
+          <w:p>
+            <w:pPr>
+              <w:pStyle w:val="ListParagraph"/>
+              <w:ind w:left="0"/>
+            </w:pPr>
+            <w:r>
+              <w:t>Average per word access latencies</w:t>
+            </w:r>
+          </w:p>
+        </w:tc>
+      </w:tr>
+      <w:tr>
+        <w:tc>
+          <w:tcPr>
+            <w:tcW w:w="2038" w:type="dxa"/>
+          </w:tcPr>
+          <w:p>
+            <w:pPr>
+              <w:pStyle w:val="ListParagraph"/>
+              <w:ind w:left="0"/>
+            </w:pPr>
+            <w:r>
+              <w:t>AMD</w:t>
+            </w:r>
+          </w:p>
+        </w:tc>
+        <w:tc>
+          <w:tcPr>
+            <w:tcW w:w="2009" w:type="dxa"/>
+          </w:tcPr>
+          <w:p>
+            <w:pPr>
+              <w:rPr>
+                <w:rFonts w:ascii="Calibri" w:eastAsia="Times New Roman" w:hAnsi="Calibri" w:cs="Times New Roman"/>
+                <w:color w:val="000000"/>
+              </w:rPr>
+            </w:pPr>
+            <w:r>
+              <w:rPr>
+                <w:rFonts w:ascii="Calibri" w:eastAsia="Times New Roman" w:hAnsi="Calibri" w:cs="Times New Roman"/>
+                <w:color w:val="000000"/>
+              </w:rPr>
+              <w:t>3.09057610E-08</w:t>
+            </w:r>
+          </w:p>
+        </w:tc>
+      </w:tr>
+      <w:tr>
+        <w:tc>
+          <w:tcPr>
+            <w:tcW w:w="2038" w:type="dxa"/>
+          </w:tcPr>
+          <w:p>
+            <w:pPr>
+              <w:pStyle w:val="ListParagraph"/>
+              <w:ind w:left="0"/>
+            </w:pPr>
+            <w:r>
+              <w:t>Intel</w:t>
+            </w:r>
+          </w:p>
+        </w:tc>
+        <w:tc>
+          <w:tcPr>
+            <w:tcW w:w="2009" w:type="dxa"/>
+          </w:tcPr>
+          <w:p>
+            <w:pPr>
+              <w:rPr>
+                <w:rFonts w:ascii="Calibri" w:eastAsia="Times New Roman" w:hAnsi="Calibri" w:cs="Times New Roman"/>
+                <w:color w:val="000000"/>
+              </w:rPr>
+            </w:pPr>
+            <w:r>
+              <w:rPr>
+                <w:rFonts w:ascii="Calibri" w:eastAsia="Times New Roman" w:hAnsi="Calibri" w:cs="Times New Roman"/>
+                <w:color w:val="000000"/>
+              </w:rPr>
+              <w:t>3.09419490E-08</w:t>
+            </w:r>
+          </w:p>
+        </w:tc>
+      </w:tr>
+    </w:tbl>
     <w:p/>
     <w:p>
       <w:r>
@@ -644,20 +785,8 @@
       </w:r>
       <w:r>
         <w:br/>
+        <w:t>what is the one-way latency? discuss</w:t>
       </w:r>
-      <w:proofErr w:type="gramStart"/>
-      <w:r>
-        <w:t>what</w:t>
-      </w:r>
-      <w:proofErr w:type="gramEnd"/>
-      <w:r>
-        <w:t xml:space="preserve"> is the one-way latency? </w:t>
-      </w:r>
-      <w:proofErr w:type="gramStart"/>
-      <w:r>
-        <w:t>discuss</w:t>
-      </w:r>
-      <w:proofErr w:type="gramEnd"/>
     </w:p>
     <w:p/>
     <w:p>
@@ -677,36 +806,12 @@
         <w:br/>
       </w:r>
       <w:r>
-        <w:t>Does the scatter plot follow the [</w:t>
-      </w:r>
-      <w:proofErr w:type="spellStart"/>
-      <w:r>
-        <w:t>ts</w:t>
-      </w:r>
-      <w:proofErr w:type="spellEnd"/>
-      <w:r>
-        <w:t xml:space="preserve"> and </w:t>
-      </w:r>
-      <w:proofErr w:type="spellStart"/>
-      <w:r>
-        <w:t>tw</w:t>
-      </w:r>
-      <w:proofErr w:type="spellEnd"/>
-      <w:r>
-        <w:t xml:space="preserve"> slope] line?</w:t>
+        <w:t>Does the scatter plot follow the [ts and tw slope] line?</w:t>
       </w:r>
     </w:p>
     <w:p>
       <w:r>
-        <w:t xml:space="preserve">Calculate the </w:t>
-      </w:r>
-      <w:proofErr w:type="spellStart"/>
-      <w:r>
-        <w:t>bandwitdths</w:t>
-      </w:r>
-      <w:proofErr w:type="spellEnd"/>
-      <w:r>
-        <w:t xml:space="preserve"> for both plots?</w:t>
+        <w:t>Calculate the bandwitdths for both plots?</w:t>
       </w:r>
     </w:p>
     <w:p/>
@@ -724,15 +829,7 @@
         <w:br/>
       </w:r>
       <w:r>
-        <w:t xml:space="preserve">can you fit a function to model </w:t>
-      </w:r>
-      <w:proofErr w:type="gramStart"/>
-      <w:r>
-        <w:t>T(</w:t>
-      </w:r>
-      <w:proofErr w:type="gramEnd"/>
-      <w:r>
-        <w:t>N,P)?</w:t>
+        <w:t>can you fit a function to model T(N,P)?</w:t>
       </w:r>
     </w:p>
     <w:p>
@@ -1438,7 +1535,7 @@
 
 <file path=word/charts/chart1.xml><?xml version="1.0" encoding="utf-8"?>
 <c:chartSpace xmlns:c="http://schemas.openxmlformats.org/drawingml/2006/chart" xmlns:a="http://schemas.openxmlformats.org/drawingml/2006/main" xmlns:r="http://schemas.openxmlformats.org/officeDocument/2006/relationships">
-  <c:date1904 val="0"/>
+  <c:date1904 val="1"/>
   <c:lang val="en-US"/>
   <c:roundedCorners val="0"/>
   <mc:AlternateContent xmlns:mc="http://schemas.openxmlformats.org/markup-compatibility/2006">
@@ -1480,7 +1577,7 @@
           <c:order val="0"/>
           <c:tx>
             <c:strRef>
-              <c:f>'1a_AMD'!$B$1</c:f>
+              <c:f>Sheet1!$B$1</c:f>
               <c:strCache>
                 <c:ptCount val="1"/>
                 <c:pt idx="0">
@@ -1491,793 +1588,793 @@
           </c:tx>
           <c:xVal>
             <c:numRef>
-              <c:f>'1a_AMD'!$A$2:$A$260</c:f>
+              <c:f>Sheet1!$A$2:$A$260</c:f>
               <c:numCache>
                 <c:formatCode>General</c:formatCode>
                 <c:ptCount val="259"/>
                 <c:pt idx="0">
-                  <c:v>0.040626</c:v>
+                  <c:v>0.0416369</c:v>
                 </c:pt>
                 <c:pt idx="1">
-                  <c:v>0.0811901</c:v>
+                  <c:v>0.083025</c:v>
                 </c:pt>
                 <c:pt idx="2">
-                  <c:v>0.121734</c:v>
+                  <c:v>0.124539</c:v>
                 </c:pt>
                 <c:pt idx="3">
-                  <c:v>0.162451</c:v>
+                  <c:v>0.166122</c:v>
                 </c:pt>
                 <c:pt idx="4">
-                  <c:v>0.204751</c:v>
+                  <c:v>0.208771</c:v>
                 </c:pt>
                 <c:pt idx="5">
-                  <c:v>0.245553</c:v>
+                  <c:v>0.250163</c:v>
                 </c:pt>
                 <c:pt idx="6">
-                  <c:v>0.286314</c:v>
+                  <c:v>0.291739</c:v>
                 </c:pt>
                 <c:pt idx="7">
-                  <c:v>0.327053</c:v>
+                  <c:v>0.33342</c:v>
                 </c:pt>
                 <c:pt idx="8">
-                  <c:v>0.367818</c:v>
+                  <c:v>0.374856</c:v>
                 </c:pt>
                 <c:pt idx="9">
-                  <c:v>0.408603</c:v>
+                  <c:v>0.416717</c:v>
                 </c:pt>
                 <c:pt idx="10">
-                  <c:v>0.449412</c:v>
+                  <c:v>0.458457</c:v>
                 </c:pt>
                 <c:pt idx="11">
-                  <c:v>0.490145</c:v>
+                  <c:v>0.500038</c:v>
                 </c:pt>
                 <c:pt idx="12">
-                  <c:v>0.531002</c:v>
+                  <c:v>0.541541</c:v>
                 </c:pt>
                 <c:pt idx="13">
-                  <c:v>0.616698</c:v>
+                  <c:v>0.583409</c:v>
                 </c:pt>
                 <c:pt idx="14">
-                  <c:v>0.692064</c:v>
+                  <c:v>0.62515</c:v>
                 </c:pt>
                 <c:pt idx="15">
-                  <c:v>0.738772</c:v>
+                  <c:v>0.666779</c:v>
                 </c:pt>
                 <c:pt idx="16">
-                  <c:v>0.784184</c:v>
+                  <c:v>0.708292</c:v>
                 </c:pt>
                 <c:pt idx="17">
-                  <c:v>0.83132</c:v>
+                  <c:v>0.749914</c:v>
                 </c:pt>
                 <c:pt idx="18">
-                  <c:v>0.877314</c:v>
+                  <c:v>0.791844</c:v>
                 </c:pt>
                 <c:pt idx="19">
-                  <c:v>0.921685</c:v>
+                  <c:v>0.833534</c:v>
                 </c:pt>
                 <c:pt idx="20">
-                  <c:v>0.968563</c:v>
+                  <c:v>0.87503</c:v>
                 </c:pt>
                 <c:pt idx="21">
-                  <c:v>1.01502</c:v>
+                  <c:v>0.916963</c:v>
                 </c:pt>
                 <c:pt idx="22">
-                  <c:v>1.06031</c:v>
+                  <c:v>0.95829</c:v>
                 </c:pt>
                 <c:pt idx="23">
-                  <c:v>1.10662</c:v>
+                  <c:v>1.00023</c:v>
                 </c:pt>
                 <c:pt idx="24">
-                  <c:v>1.15295</c:v>
+                  <c:v>1.04204</c:v>
                 </c:pt>
                 <c:pt idx="25">
-                  <c:v>1.19894</c:v>
+                  <c:v>1.08345</c:v>
                 </c:pt>
                 <c:pt idx="26">
-                  <c:v>1.24583</c:v>
+                  <c:v>1.12532</c:v>
                 </c:pt>
                 <c:pt idx="27">
-                  <c:v>1.29128</c:v>
+                  <c:v>1.16723</c:v>
                 </c:pt>
                 <c:pt idx="28">
-                  <c:v>1.33855</c:v>
+                  <c:v>1.20955</c:v>
                 </c:pt>
                 <c:pt idx="29">
-                  <c:v>1.38384</c:v>
+                  <c:v>1.25109</c:v>
                 </c:pt>
                 <c:pt idx="30">
-                  <c:v>1.42922</c:v>
+                  <c:v>1.29253</c:v>
                 </c:pt>
                 <c:pt idx="31">
-                  <c:v>1.47559</c:v>
+                  <c:v>1.33434</c:v>
                 </c:pt>
                 <c:pt idx="32">
-                  <c:v>1.52033</c:v>
+                  <c:v>1.37655</c:v>
                 </c:pt>
                 <c:pt idx="33">
-                  <c:v>1.56858</c:v>
+                  <c:v>1.41815</c:v>
                 </c:pt>
                 <c:pt idx="34">
-                  <c:v>1.61377</c:v>
+                  <c:v>1.46022</c:v>
                 </c:pt>
                 <c:pt idx="35">
-                  <c:v>1.66065</c:v>
+                  <c:v>1.50166</c:v>
                 </c:pt>
                 <c:pt idx="36">
-                  <c:v>1.70728</c:v>
+                  <c:v>1.54376</c:v>
                 </c:pt>
                 <c:pt idx="37">
-                  <c:v>1.75366</c:v>
+                  <c:v>1.58599</c:v>
                 </c:pt>
                 <c:pt idx="38">
-                  <c:v>1.79954</c:v>
+                  <c:v>1.62697</c:v>
                 </c:pt>
                 <c:pt idx="39">
-                  <c:v>1.84572</c:v>
+                  <c:v>1.66886</c:v>
                 </c:pt>
                 <c:pt idx="40">
-                  <c:v>1.89196</c:v>
+                  <c:v>1.71027</c:v>
                 </c:pt>
                 <c:pt idx="41">
-                  <c:v>1.93792</c:v>
+                  <c:v>1.75216</c:v>
                 </c:pt>
                 <c:pt idx="42">
-                  <c:v>1.98407</c:v>
+                  <c:v>1.7939</c:v>
                 </c:pt>
                 <c:pt idx="43">
-                  <c:v>2.03107</c:v>
+                  <c:v>1.83551</c:v>
                 </c:pt>
                 <c:pt idx="44">
-                  <c:v>2.07608</c:v>
+                  <c:v>1.8776</c:v>
                 </c:pt>
                 <c:pt idx="45">
-                  <c:v>2.1229</c:v>
+                  <c:v>1.91994</c:v>
                 </c:pt>
                 <c:pt idx="46">
-                  <c:v>2.16739</c:v>
+                  <c:v>1.96029</c:v>
                 </c:pt>
                 <c:pt idx="47">
-                  <c:v>2.21406</c:v>
+                  <c:v>2.00153</c:v>
                 </c:pt>
                 <c:pt idx="48">
-                  <c:v>2.26034</c:v>
+                  <c:v>2.04425</c:v>
                 </c:pt>
                 <c:pt idx="49">
-                  <c:v>2.306039999999999</c:v>
+                  <c:v>2.08561</c:v>
                 </c:pt>
                 <c:pt idx="50">
-                  <c:v>2.352399999999999</c:v>
+                  <c:v>2.12744</c:v>
                 </c:pt>
                 <c:pt idx="51">
-                  <c:v>2.39814</c:v>
+                  <c:v>2.16938</c:v>
                 </c:pt>
                 <c:pt idx="52">
-                  <c:v>2.44431</c:v>
+                  <c:v>2.21045</c:v>
                 </c:pt>
                 <c:pt idx="53">
-                  <c:v>2.49167</c:v>
+                  <c:v>2.40875</c:v>
                 </c:pt>
                 <c:pt idx="54">
-                  <c:v>2.53675</c:v>
+                  <c:v>2.54906</c:v>
                 </c:pt>
                 <c:pt idx="55">
-                  <c:v>2.58321</c:v>
+                  <c:v>2.59476</c:v>
                 </c:pt>
                 <c:pt idx="56">
-                  <c:v>2.62912</c:v>
+                  <c:v>2.64204</c:v>
                 </c:pt>
                 <c:pt idx="57">
-                  <c:v>2.67542</c:v>
+                  <c:v>2.69362</c:v>
                 </c:pt>
                 <c:pt idx="58">
-                  <c:v>2.71895</c:v>
+                  <c:v>2.46397</c:v>
                 </c:pt>
                 <c:pt idx="59">
-                  <c:v>2.76675</c:v>
+                  <c:v>2.50511</c:v>
                 </c:pt>
                 <c:pt idx="60">
-                  <c:v>2.81203</c:v>
+                  <c:v>2.54689</c:v>
                 </c:pt>
                 <c:pt idx="61">
-                  <c:v>2.858839999999999</c:v>
+                  <c:v>2.58807</c:v>
                 </c:pt>
                 <c:pt idx="62">
-                  <c:v>2.90405</c:v>
+                  <c:v>2.63058</c:v>
                 </c:pt>
                 <c:pt idx="63">
-                  <c:v>2.95022</c:v>
+                  <c:v>2.6712</c:v>
                 </c:pt>
                 <c:pt idx="64">
-                  <c:v>2.99812</c:v>
+                  <c:v>2.72306</c:v>
                 </c:pt>
                 <c:pt idx="65">
-                  <c:v>3.04381</c:v>
+                  <c:v>3.05882</c:v>
                 </c:pt>
                 <c:pt idx="66">
-                  <c:v>3.09118</c:v>
+                  <c:v>3.10427</c:v>
                 </c:pt>
                 <c:pt idx="67">
-                  <c:v>3.1348</c:v>
+                  <c:v>3.15128</c:v>
                 </c:pt>
                 <c:pt idx="68">
-                  <c:v>3.18254</c:v>
+                  <c:v>3.19825</c:v>
                 </c:pt>
                 <c:pt idx="69">
-                  <c:v>3.22695</c:v>
+                  <c:v>3.24421</c:v>
                 </c:pt>
                 <c:pt idx="70">
-                  <c:v>3.27379</c:v>
+                  <c:v>3.29061</c:v>
                 </c:pt>
                 <c:pt idx="71">
-                  <c:v>3.31962</c:v>
+                  <c:v>3.33643</c:v>
                 </c:pt>
                 <c:pt idx="72">
-                  <c:v>3.36561</c:v>
+                  <c:v>3.38256</c:v>
                 </c:pt>
                 <c:pt idx="73">
-                  <c:v>3.41211</c:v>
+                  <c:v>3.42911</c:v>
                 </c:pt>
                 <c:pt idx="74">
-                  <c:v>3.45941</c:v>
+                  <c:v>3.47543</c:v>
                 </c:pt>
                 <c:pt idx="75">
-                  <c:v>3.50513</c:v>
+                  <c:v>3.52167</c:v>
                 </c:pt>
                 <c:pt idx="76">
-                  <c:v>3.55161</c:v>
+                  <c:v>3.56844</c:v>
                 </c:pt>
                 <c:pt idx="77">
-                  <c:v>3.59547</c:v>
+                  <c:v>3.61472</c:v>
                 </c:pt>
                 <c:pt idx="78">
-                  <c:v>3.64381</c:v>
+                  <c:v>3.66142</c:v>
                 </c:pt>
                 <c:pt idx="79">
-                  <c:v>3.68686</c:v>
+                  <c:v>3.70798</c:v>
                 </c:pt>
                 <c:pt idx="80">
-                  <c:v>3.73421</c:v>
+                  <c:v>3.75315</c:v>
                 </c:pt>
                 <c:pt idx="81">
-                  <c:v>3.78174</c:v>
+                  <c:v>3.79987</c:v>
                 </c:pt>
                 <c:pt idx="82">
-                  <c:v>3.82717</c:v>
+                  <c:v>3.84572</c:v>
                 </c:pt>
                 <c:pt idx="83">
-                  <c:v>3.87398</c:v>
+                  <c:v>3.89277</c:v>
                 </c:pt>
                 <c:pt idx="84">
-                  <c:v>3.92045</c:v>
+                  <c:v>3.93877</c:v>
                 </c:pt>
                 <c:pt idx="85">
-                  <c:v>3.96625</c:v>
+                  <c:v>3.98511</c:v>
                 </c:pt>
                 <c:pt idx="86">
-                  <c:v>4.012049999999999</c:v>
+                  <c:v>4.03053</c:v>
                 </c:pt>
                 <c:pt idx="87">
-                  <c:v>4.058129999999999</c:v>
+                  <c:v>4.07568</c:v>
                 </c:pt>
                 <c:pt idx="88">
-                  <c:v>4.104829999999999</c:v>
+                  <c:v>4.12316</c:v>
                 </c:pt>
                 <c:pt idx="89">
-                  <c:v>4.150819999999999</c:v>
+                  <c:v>4.16952</c:v>
                 </c:pt>
                 <c:pt idx="90">
-                  <c:v>4.194279999999999</c:v>
+                  <c:v>4.21552</c:v>
                 </c:pt>
                 <c:pt idx="91">
-                  <c:v>4.24263</c:v>
+                  <c:v>4.26266</c:v>
                 </c:pt>
                 <c:pt idx="92">
-                  <c:v>4.287809999999999</c:v>
+                  <c:v>4.30734</c:v>
                 </c:pt>
                 <c:pt idx="93">
-                  <c:v>4.334169999999999</c:v>
+                  <c:v>4.35396</c:v>
                 </c:pt>
                 <c:pt idx="94">
-                  <c:v>4.38143</c:v>
+                  <c:v>4.39991</c:v>
                 </c:pt>
                 <c:pt idx="95">
-                  <c:v>4.4274</c:v>
+                  <c:v>4.44697</c:v>
                 </c:pt>
                 <c:pt idx="96">
-                  <c:v>4.47331</c:v>
+                  <c:v>4.49442</c:v>
                 </c:pt>
                 <c:pt idx="97">
-                  <c:v>4.51885</c:v>
+                  <c:v>4.53979</c:v>
                 </c:pt>
                 <c:pt idx="98">
-                  <c:v>4.56376</c:v>
+                  <c:v>4.58516</c:v>
                 </c:pt>
                 <c:pt idx="99">
-                  <c:v>4.60986</c:v>
+                  <c:v>4.63202</c:v>
                 </c:pt>
                 <c:pt idx="100">
-                  <c:v>4.65769</c:v>
+                  <c:v>4.6783</c:v>
                 </c:pt>
                 <c:pt idx="101">
-                  <c:v>4.70174</c:v>
+                  <c:v>4.72453</c:v>
                 </c:pt>
                 <c:pt idx="102">
-                  <c:v>4.7504</c:v>
+                  <c:v>4.77034</c:v>
                 </c:pt>
                 <c:pt idx="103">
-                  <c:v>4.79762</c:v>
+                  <c:v>4.81789</c:v>
                 </c:pt>
                 <c:pt idx="104">
-                  <c:v>4.84233</c:v>
+                  <c:v>4.8639</c:v>
                 </c:pt>
                 <c:pt idx="105">
-                  <c:v>4.887449999999999</c:v>
+                  <c:v>4.91014</c:v>
                 </c:pt>
                 <c:pt idx="106">
-                  <c:v>4.9344</c:v>
+                  <c:v>4.95639</c:v>
                 </c:pt>
                 <c:pt idx="107">
-                  <c:v>4.97932</c:v>
+                  <c:v>5.00283</c:v>
                 </c:pt>
                 <c:pt idx="108">
-                  <c:v>5.025329999999999</c:v>
+                  <c:v>5.04936</c:v>
                 </c:pt>
                 <c:pt idx="109">
-                  <c:v>5.072</c:v>
+                  <c:v>5.09534</c:v>
                 </c:pt>
                 <c:pt idx="110">
-                  <c:v>5.11912</c:v>
+                  <c:v>5.14163</c:v>
                 </c:pt>
                 <c:pt idx="111">
-                  <c:v>5.1636</c:v>
+                  <c:v>5.18795</c:v>
                 </c:pt>
                 <c:pt idx="112">
-                  <c:v>5.20923</c:v>
+                  <c:v>5.23455</c:v>
                 </c:pt>
                 <c:pt idx="113">
-                  <c:v>5.2557</c:v>
+                  <c:v>5.28083</c:v>
                 </c:pt>
                 <c:pt idx="114">
-                  <c:v>5.30335</c:v>
+                  <c:v>5.32667</c:v>
                 </c:pt>
                 <c:pt idx="115">
-                  <c:v>5.34913</c:v>
+                  <c:v>5.37371</c:v>
                 </c:pt>
                 <c:pt idx="116">
-                  <c:v>5.394489999999999</c:v>
+                  <c:v>5.4198</c:v>
                 </c:pt>
                 <c:pt idx="117">
-                  <c:v>5.4403</c:v>
+                  <c:v>5.46558</c:v>
                 </c:pt>
                 <c:pt idx="118">
-                  <c:v>5.48719</c:v>
+                  <c:v>5.51188</c:v>
                 </c:pt>
                 <c:pt idx="119">
-                  <c:v>5.53445</c:v>
+                  <c:v>5.55798</c:v>
                 </c:pt>
                 <c:pt idx="120">
-                  <c:v>5.57919</c:v>
+                  <c:v>5.60449</c:v>
                 </c:pt>
                 <c:pt idx="121">
-                  <c:v>5.625439999999999</c:v>
+                  <c:v>5.65044</c:v>
                 </c:pt>
                 <c:pt idx="122">
-                  <c:v>5.67094</c:v>
+                  <c:v>5.69708</c:v>
                 </c:pt>
                 <c:pt idx="123">
-                  <c:v>5.717929999999999</c:v>
+                  <c:v>5.74358</c:v>
                 </c:pt>
                 <c:pt idx="124">
-                  <c:v>5.76523</c:v>
+                  <c:v>5.78888</c:v>
                 </c:pt>
                 <c:pt idx="125">
-                  <c:v>5.811179999999999</c:v>
+                  <c:v>5.8359</c:v>
                 </c:pt>
                 <c:pt idx="126">
-                  <c:v>5.85506</c:v>
+                  <c:v>5.88361</c:v>
                 </c:pt>
                 <c:pt idx="127">
-                  <c:v>5.605549999999999</c:v>
+                  <c:v>5.92934</c:v>
                 </c:pt>
                 <c:pt idx="128">
-                  <c:v>5.26847</c:v>
+                  <c:v>5.97525</c:v>
                 </c:pt>
                 <c:pt idx="129">
-                  <c:v>5.30934</c:v>
+                  <c:v>6.02128</c:v>
                 </c:pt>
                 <c:pt idx="130">
-                  <c:v>5.34969</c:v>
+                  <c:v>6.0676</c:v>
                 </c:pt>
                 <c:pt idx="131">
-                  <c:v>5.39075</c:v>
+                  <c:v>6.11319</c:v>
                 </c:pt>
                 <c:pt idx="132">
-                  <c:v>5.43189</c:v>
+                  <c:v>6.16023</c:v>
                 </c:pt>
                 <c:pt idx="133">
-                  <c:v>5.47318</c:v>
+                  <c:v>6.20692</c:v>
                 </c:pt>
                 <c:pt idx="134">
-                  <c:v>5.513</c:v>
+                  <c:v>6.25244</c:v>
                 </c:pt>
                 <c:pt idx="135">
-                  <c:v>5.55352</c:v>
+                  <c:v>6.30013</c:v>
                 </c:pt>
                 <c:pt idx="136">
-                  <c:v>5.59456</c:v>
+                  <c:v>6.3467</c:v>
                 </c:pt>
                 <c:pt idx="137">
-                  <c:v>5.63531</c:v>
+                  <c:v>6.3924</c:v>
                 </c:pt>
                 <c:pt idx="138">
-                  <c:v>5.67685</c:v>
+                  <c:v>6.43974</c:v>
                 </c:pt>
                 <c:pt idx="139">
-                  <c:v>5.71855</c:v>
+                  <c:v>6.48637</c:v>
                 </c:pt>
                 <c:pt idx="140">
-                  <c:v>5.75897</c:v>
+                  <c:v>6.53295</c:v>
                 </c:pt>
                 <c:pt idx="141">
-                  <c:v>5.79943</c:v>
+                  <c:v>6.57792</c:v>
                 </c:pt>
                 <c:pt idx="142">
-                  <c:v>5.84005</c:v>
+                  <c:v>6.62425</c:v>
                 </c:pt>
                 <c:pt idx="143">
-                  <c:v>5.88113</c:v>
+                  <c:v>6.67053</c:v>
                 </c:pt>
                 <c:pt idx="144">
-                  <c:v>5.92267</c:v>
+                  <c:v>6.71662</c:v>
                 </c:pt>
                 <c:pt idx="145">
-                  <c:v>5.96264</c:v>
+                  <c:v>6.76394</c:v>
                 </c:pt>
                 <c:pt idx="146">
-                  <c:v>6.00356</c:v>
+                  <c:v>6.80938</c:v>
                 </c:pt>
                 <c:pt idx="147">
-                  <c:v>6.04361</c:v>
+                  <c:v>6.85574</c:v>
                 </c:pt>
                 <c:pt idx="148">
-                  <c:v>6.08505</c:v>
+                  <c:v>6.90233</c:v>
                 </c:pt>
                 <c:pt idx="149">
-                  <c:v>6.12569</c:v>
+                  <c:v>6.9476</c:v>
                 </c:pt>
                 <c:pt idx="150">
-                  <c:v>6.16646</c:v>
+                  <c:v>6.99434</c:v>
                 </c:pt>
                 <c:pt idx="151">
-                  <c:v>6.20682</c:v>
+                  <c:v>7.04085</c:v>
                 </c:pt>
                 <c:pt idx="152">
-                  <c:v>6.247929999999999</c:v>
+                  <c:v>7.0867</c:v>
                 </c:pt>
                 <c:pt idx="153">
-                  <c:v>6.28892</c:v>
+                  <c:v>7.13383</c:v>
                 </c:pt>
                 <c:pt idx="154">
-                  <c:v>6.3298</c:v>
+                  <c:v>7.17941</c:v>
                 </c:pt>
                 <c:pt idx="155">
-                  <c:v>6.37065</c:v>
+                  <c:v>7.2261</c:v>
                 </c:pt>
                 <c:pt idx="156">
-                  <c:v>6.41178</c:v>
+                  <c:v>7.27157</c:v>
                 </c:pt>
                 <c:pt idx="157">
-                  <c:v>6.45205</c:v>
+                  <c:v>7.31822</c:v>
                 </c:pt>
                 <c:pt idx="158">
-                  <c:v>6.49315</c:v>
+                  <c:v>7.36321</c:v>
                 </c:pt>
                 <c:pt idx="159">
-                  <c:v>6.53439</c:v>
+                  <c:v>7.41097</c:v>
                 </c:pt>
                 <c:pt idx="160">
-                  <c:v>6.57434</c:v>
+                  <c:v>7.45659</c:v>
                 </c:pt>
                 <c:pt idx="161">
-                  <c:v>6.615499999999999</c:v>
+                  <c:v>7.50338</c:v>
                 </c:pt>
                 <c:pt idx="162">
-                  <c:v>6.655569999999999</c:v>
+                  <c:v>7.54916</c:v>
                 </c:pt>
                 <c:pt idx="163">
-                  <c:v>6.697629999999999</c:v>
+                  <c:v>7.59528</c:v>
                 </c:pt>
                 <c:pt idx="164">
-                  <c:v>6.73729</c:v>
+                  <c:v>7.64178</c:v>
                 </c:pt>
                 <c:pt idx="165">
-                  <c:v>6.77767</c:v>
+                  <c:v>7.68815</c:v>
                 </c:pt>
                 <c:pt idx="166">
-                  <c:v>6.818579999999999</c:v>
+                  <c:v>7.73382</c:v>
                 </c:pt>
                 <c:pt idx="167">
-                  <c:v>6.85997</c:v>
+                  <c:v>7.78065</c:v>
                 </c:pt>
                 <c:pt idx="168">
-                  <c:v>6.90069</c:v>
+                  <c:v>7.82696</c:v>
                 </c:pt>
                 <c:pt idx="169">
-                  <c:v>6.94161</c:v>
+                  <c:v>7.87324</c:v>
                 </c:pt>
                 <c:pt idx="170">
-                  <c:v>6.98311</c:v>
+                  <c:v>7.92623</c:v>
                 </c:pt>
                 <c:pt idx="171">
-                  <c:v>7.024399999999999</c:v>
+                  <c:v>7.17781</c:v>
                 </c:pt>
                 <c:pt idx="172">
-                  <c:v>7.064809999999999</c:v>
+                  <c:v>7.21793</c:v>
                 </c:pt>
                 <c:pt idx="173">
-                  <c:v>7.10527</c:v>
+                  <c:v>7.26167</c:v>
                 </c:pt>
                 <c:pt idx="174">
-                  <c:v>7.14616</c:v>
+                  <c:v>7.3035</c:v>
                 </c:pt>
                 <c:pt idx="175">
-                  <c:v>7.18663</c:v>
+                  <c:v>7.34328</c:v>
                 </c:pt>
                 <c:pt idx="176">
-                  <c:v>7.22756</c:v>
+                  <c:v>7.38552</c:v>
                 </c:pt>
                 <c:pt idx="177">
-                  <c:v>7.267969999999999</c:v>
+                  <c:v>7.42685</c:v>
                 </c:pt>
                 <c:pt idx="178">
-                  <c:v>7.30905</c:v>
+                  <c:v>7.46843</c:v>
                 </c:pt>
                 <c:pt idx="179">
-                  <c:v>7.34945</c:v>
+                  <c:v>7.51118</c:v>
                 </c:pt>
                 <c:pt idx="180">
-                  <c:v>7.39026</c:v>
+                  <c:v>7.55189</c:v>
                 </c:pt>
                 <c:pt idx="181">
-                  <c:v>7.43113</c:v>
+                  <c:v>7.59416</c:v>
                 </c:pt>
                 <c:pt idx="182">
-                  <c:v>7.47293</c:v>
+                  <c:v>7.63596</c:v>
                 </c:pt>
                 <c:pt idx="183">
-                  <c:v>7.51319</c:v>
+                  <c:v>7.67556</c:v>
                 </c:pt>
                 <c:pt idx="184">
-                  <c:v>7.55422</c:v>
+                  <c:v>7.71864</c:v>
                 </c:pt>
                 <c:pt idx="185">
-                  <c:v>7.59516</c:v>
+                  <c:v>7.76061</c:v>
                 </c:pt>
                 <c:pt idx="186">
-                  <c:v>7.63605</c:v>
+                  <c:v>7.80053</c:v>
                 </c:pt>
                 <c:pt idx="187">
-                  <c:v>7.67804</c:v>
+                  <c:v>7.84377</c:v>
                 </c:pt>
                 <c:pt idx="188">
-                  <c:v>7.71994</c:v>
+                  <c:v>7.88516</c:v>
                 </c:pt>
                 <c:pt idx="189">
-                  <c:v>7.75808</c:v>
+                  <c:v>7.9268</c:v>
                 </c:pt>
                 <c:pt idx="190">
-                  <c:v>7.79877</c:v>
+                  <c:v>7.96861</c:v>
                 </c:pt>
                 <c:pt idx="191">
-                  <c:v>7.842149999999999</c:v>
+                  <c:v>8.00938</c:v>
                 </c:pt>
                 <c:pt idx="192">
-                  <c:v>7.88219</c:v>
+                  <c:v>8.05196</c:v>
                 </c:pt>
                 <c:pt idx="193">
-                  <c:v>7.92275</c:v>
+                  <c:v>8.09512</c:v>
                 </c:pt>
                 <c:pt idx="194">
-                  <c:v>7.96475</c:v>
+                  <c:v>8.13482</c:v>
                 </c:pt>
                 <c:pt idx="195">
-                  <c:v>8.00589</c:v>
+                  <c:v>8.17687</c:v>
                 </c:pt>
                 <c:pt idx="196">
-                  <c:v>8.04605</c:v>
+                  <c:v>8.21741</c:v>
                 </c:pt>
                 <c:pt idx="197">
-                  <c:v>8.08873</c:v>
+                  <c:v>8.26125</c:v>
                 </c:pt>
                 <c:pt idx="198">
-                  <c:v>8.127709999999998</c:v>
+                  <c:v>8.30191</c:v>
                 </c:pt>
                 <c:pt idx="199">
-                  <c:v>8.168200000000001</c:v>
+                  <c:v>8.34405</c:v>
                 </c:pt>
                 <c:pt idx="200">
-                  <c:v>8.2095</c:v>
+                  <c:v>8.38611</c:v>
                 </c:pt>
                 <c:pt idx="201">
-                  <c:v>8.25019</c:v>
+                  <c:v>8.42682</c:v>
                 </c:pt>
                 <c:pt idx="202">
-                  <c:v>8.29159</c:v>
+                  <c:v>8.46956</c:v>
                 </c:pt>
                 <c:pt idx="203">
-                  <c:v>8.33147</c:v>
+                  <c:v>8.511380000000001</c:v>
                 </c:pt>
                 <c:pt idx="204">
-                  <c:v>8.37227</c:v>
+                  <c:v>8.55348</c:v>
                 </c:pt>
                 <c:pt idx="205">
-                  <c:v>8.41275</c:v>
+                  <c:v>8.59487</c:v>
                 </c:pt>
                 <c:pt idx="206">
-                  <c:v>8.45358</c:v>
+                  <c:v>8.63702</c:v>
                 </c:pt>
                 <c:pt idx="207">
-                  <c:v>8.49453</c:v>
+                  <c:v>8.677770000000001</c:v>
                 </c:pt>
                 <c:pt idx="208">
-                  <c:v>8.53506</c:v>
+                  <c:v>8.71909</c:v>
                 </c:pt>
                 <c:pt idx="209">
-                  <c:v>8.57602</c:v>
+                  <c:v>8.7616</c:v>
                 </c:pt>
                 <c:pt idx="210">
-                  <c:v>8.61659</c:v>
+                  <c:v>8.80342</c:v>
                 </c:pt>
                 <c:pt idx="211">
-                  <c:v>8.658349999999998</c:v>
+                  <c:v>8.84497</c:v>
                 </c:pt>
                 <c:pt idx="212">
-                  <c:v>8.6992</c:v>
+                  <c:v>8.8862</c:v>
                 </c:pt>
                 <c:pt idx="213">
-                  <c:v>8.739569999999998</c:v>
+                  <c:v>8.92938</c:v>
                 </c:pt>
                 <c:pt idx="214">
-                  <c:v>8.780670000000001</c:v>
+                  <c:v>8.96966</c:v>
                 </c:pt>
                 <c:pt idx="215">
-                  <c:v>8.82218</c:v>
+                  <c:v>9.01168</c:v>
                 </c:pt>
                 <c:pt idx="216">
-                  <c:v>8.86273</c:v>
+                  <c:v>9.05232</c:v>
                 </c:pt>
                 <c:pt idx="217">
-                  <c:v>8.9031</c:v>
+                  <c:v>9.09546</c:v>
                 </c:pt>
                 <c:pt idx="218">
-                  <c:v>8.944819999999998</c:v>
+                  <c:v>9.137560000000001</c:v>
                 </c:pt>
                 <c:pt idx="219">
-                  <c:v>8.98592</c:v>
+                  <c:v>9.177210000000001</c:v>
                 </c:pt>
                 <c:pt idx="220">
-                  <c:v>9.02655</c:v>
+                  <c:v>9.22048</c:v>
                 </c:pt>
                 <c:pt idx="221">
-                  <c:v>9.06761</c:v>
+                  <c:v>9.26255</c:v>
                 </c:pt>
                 <c:pt idx="222">
-                  <c:v>9.10864</c:v>
+                  <c:v>9.30467</c:v>
                 </c:pt>
                 <c:pt idx="223">
-                  <c:v>9.149159999999998</c:v>
+                  <c:v>9.34435</c:v>
                 </c:pt>
                 <c:pt idx="224">
-                  <c:v>9.19028</c:v>
+                  <c:v>9.38867</c:v>
                 </c:pt>
                 <c:pt idx="225">
-                  <c:v>9.230849999999998</c:v>
+                  <c:v>9.42829</c:v>
                 </c:pt>
                 <c:pt idx="226">
-                  <c:v>9.27165</c:v>
+                  <c:v>9.46986</c:v>
                 </c:pt>
                 <c:pt idx="227">
-                  <c:v>9.31236</c:v>
+                  <c:v>9.5132</c:v>
                 </c:pt>
                 <c:pt idx="228">
-                  <c:v>9.35291</c:v>
+                  <c:v>9.55217</c:v>
                 </c:pt>
                 <c:pt idx="229">
-                  <c:v>9.39442</c:v>
+                  <c:v>9.59703</c:v>
                 </c:pt>
                 <c:pt idx="230">
-                  <c:v>9.43548</c:v>
+                  <c:v>9.63738</c:v>
                 </c:pt>
                 <c:pt idx="231">
-                  <c:v>9.47751</c:v>
+                  <c:v>9.67988</c:v>
                 </c:pt>
                 <c:pt idx="232">
-                  <c:v>9.51951</c:v>
+                  <c:v>9.71959</c:v>
                 </c:pt>
                 <c:pt idx="233">
-                  <c:v>9.55981</c:v>
+                  <c:v>9.76383</c:v>
                 </c:pt>
                 <c:pt idx="234">
-                  <c:v>9.60144</c:v>
+                  <c:v>9.80431</c:v>
                 </c:pt>
                 <c:pt idx="235">
-                  <c:v>9.641229999999998</c:v>
+                  <c:v>9.8464</c:v>
                 </c:pt>
                 <c:pt idx="236">
-                  <c:v>9.682369999999998</c:v>
+                  <c:v>9.88792</c:v>
                 </c:pt>
                 <c:pt idx="237">
-                  <c:v>9.722969999999998</c:v>
+                  <c:v>9.92949</c:v>
                 </c:pt>
                 <c:pt idx="238">
-                  <c:v>9.76215</c:v>
+                  <c:v>9.97162</c:v>
                 </c:pt>
                 <c:pt idx="239">
-                  <c:v>9.80531</c:v>
+                  <c:v>10.0134</c:v>
                 </c:pt>
                 <c:pt idx="240">
-                  <c:v>9.84464</c:v>
+                  <c:v>10.0525</c:v>
                 </c:pt>
                 <c:pt idx="241">
-                  <c:v>9.88645</c:v>
+                  <c:v>10.0971</c:v>
                 </c:pt>
                 <c:pt idx="242">
-                  <c:v>9.92599</c:v>
+                  <c:v>10.1388</c:v>
                 </c:pt>
                 <c:pt idx="243">
-                  <c:v>9.96688</c:v>
+                  <c:v>10.1794</c:v>
                 </c:pt>
                 <c:pt idx="244">
-                  <c:v>10.0086</c:v>
+                  <c:v>10.221</c:v>
                 </c:pt>
                 <c:pt idx="245">
-                  <c:v>10.0495</c:v>
+                  <c:v>10.2631</c:v>
                 </c:pt>
                 <c:pt idx="246">
-                  <c:v>10.0897</c:v>
+                  <c:v>10.3047</c:v>
                 </c:pt>
                 <c:pt idx="247">
-                  <c:v>10.1304</c:v>
+                  <c:v>10.2872</c:v>
                 </c:pt>
                 <c:pt idx="248">
-                  <c:v>10.171</c:v>
+                  <c:v>10.1975</c:v>
                 </c:pt>
                 <c:pt idx="249">
-                  <c:v>10.2115</c:v>
+                  <c:v>10.2349</c:v>
                 </c:pt>
                 <c:pt idx="250">
-                  <c:v>10.2523</c:v>
+                  <c:v>10.2757</c:v>
                 </c:pt>
                 <c:pt idx="251">
-                  <c:v>10.2952</c:v>
+                  <c:v>10.3166</c:v>
                 </c:pt>
                 <c:pt idx="252">
-                  <c:v>10.3353</c:v>
+                  <c:v>10.3574</c:v>
                 </c:pt>
                 <c:pt idx="253">
-                  <c:v>10.3752</c:v>
+                  <c:v>10.3983</c:v>
                 </c:pt>
                 <c:pt idx="254">
-                  <c:v>10.4158</c:v>
+                  <c:v>10.4392</c:v>
                 </c:pt>
                 <c:pt idx="255">
-                  <c:v>10.4578</c:v>
+                  <c:v>10.4813</c:v>
                 </c:pt>
                 <c:pt idx="256">
-                  <c:v>10.4992</c:v>
+                  <c:v>10.5233</c:v>
                 </c:pt>
                 <c:pt idx="257">
-                  <c:v>14.6122</c:v>
+                  <c:v>14.6427</c:v>
                 </c:pt>
                 <c:pt idx="258">
-                  <c:v>18.715</c:v>
+                  <c:v>18.7433</c:v>
                 </c:pt>
               </c:numCache>
             </c:numRef>
           </c:xVal>
           <c:yVal>
             <c:numRef>
-              <c:f>#REF!</c:f>
+              <c:f>Sheet1!$B$2:$B$260</c:f>
               <c:numCache>
                 <c:formatCode>General</c:formatCode>
                 <c:ptCount val="259"/>
@@ -3071,11 +3168,11 @@
           <c:showPercent val="0"/>
           <c:showBubbleSize val="0"/>
         </c:dLbls>
-        <c:axId val="814394120"/>
-        <c:axId val="793325368"/>
+        <c:axId val="568775768"/>
+        <c:axId val="544350072"/>
       </c:scatterChart>
       <c:valAx>
-        <c:axId val="814394120"/>
+        <c:axId val="568775768"/>
         <c:scaling>
           <c:orientation val="minMax"/>
         </c:scaling>
@@ -3092,13 +3189,8 @@
                 </a:pPr>
                 <a:r>
                   <a:rPr lang="en-US"/>
-                  <a:t>Calculation</a:t>
+                  <a:t>Calculation Time</a:t>
                 </a:r>
-                <a:r>
-                  <a:rPr lang="en-US" baseline="0"/>
-                  <a:t> Time</a:t>
-                </a:r>
-                <a:endParaRPr lang="en-US"/>
               </a:p>
             </c:rich>
           </c:tx>
@@ -3109,12 +3201,12 @@
         <c:majorTickMark val="none"/>
         <c:minorTickMark val="none"/>
         <c:tickLblPos val="nextTo"/>
-        <c:crossAx val="793325368"/>
+        <c:crossAx val="544350072"/>
         <c:crosses val="autoZero"/>
         <c:crossBetween val="midCat"/>
       </c:valAx>
       <c:valAx>
-        <c:axId val="793325368"/>
+        <c:axId val="544350072"/>
         <c:scaling>
           <c:orientation val="minMax"/>
         </c:scaling>
@@ -3144,7 +3236,7 @@
         <c:majorTickMark val="none"/>
         <c:minorTickMark val="none"/>
         <c:tickLblPos val="nextTo"/>
-        <c:crossAx val="814394120"/>
+        <c:crossAx val="568775768"/>
         <c:crosses val="autoZero"/>
         <c:crossBetween val="midCat"/>
       </c:valAx>
@@ -3166,7 +3258,7 @@
 
 <file path=word/charts/chart2.xml><?xml version="1.0" encoding="utf-8"?>
 <c:chartSpace xmlns:c="http://schemas.openxmlformats.org/drawingml/2006/chart" xmlns:a="http://schemas.openxmlformats.org/drawingml/2006/main" xmlns:r="http://schemas.openxmlformats.org/officeDocument/2006/relationships">
-  <c:date1904 val="0"/>
+  <c:date1904 val="1"/>
   <c:lang val="en-US"/>
   <c:roundedCorners val="0"/>
   <mc:AlternateContent xmlns:mc="http://schemas.openxmlformats.org/markup-compatibility/2006">
@@ -3208,7 +3300,7 @@
           <c:order val="0"/>
           <c:tx>
             <c:strRef>
-              <c:f>#REF!</c:f>
+              <c:f>stdout1a_Intel.txt!$B$1</c:f>
               <c:strCache>
                 <c:ptCount val="1"/>
                 <c:pt idx="0">
@@ -3219,793 +3311,793 @@
           </c:tx>
           <c:xVal>
             <c:numRef>
-              <c:f>#REF!</c:f>
+              <c:f>stdout1a_Intel.txt!$A$2:$A$260</c:f>
               <c:numCache>
                 <c:formatCode>General</c:formatCode>
                 <c:ptCount val="259"/>
                 <c:pt idx="0">
-                  <c:v>0.040647</c:v>
+                  <c:v>0.0460441</c:v>
                 </c:pt>
                 <c:pt idx="1">
-                  <c:v>0.081213</c:v>
+                  <c:v>0.0920379</c:v>
                 </c:pt>
                 <c:pt idx="2">
-                  <c:v>0.121798</c:v>
+                  <c:v>0.138093</c:v>
                 </c:pt>
                 <c:pt idx="3">
-                  <c:v>0.162552</c:v>
+                  <c:v>0.18401</c:v>
                 </c:pt>
                 <c:pt idx="4">
-                  <c:v>0.204011</c:v>
+                  <c:v>0.230745</c:v>
                 </c:pt>
                 <c:pt idx="5">
-                  <c:v>0.244837</c:v>
+                  <c:v>0.276303</c:v>
                 </c:pt>
                 <c:pt idx="6">
-                  <c:v>0.285587</c:v>
+                  <c:v>0.322395</c:v>
                 </c:pt>
                 <c:pt idx="7">
-                  <c:v>0.326357</c:v>
+                  <c:v>0.367856</c:v>
                 </c:pt>
                 <c:pt idx="8">
-                  <c:v>0.367134</c:v>
+                  <c:v>0.413725</c:v>
                 </c:pt>
                 <c:pt idx="9">
-                  <c:v>0.40795</c:v>
+                  <c:v>0.459921</c:v>
                 </c:pt>
                 <c:pt idx="10">
-                  <c:v>0.448739</c:v>
+                  <c:v>0.506564</c:v>
                 </c:pt>
                 <c:pt idx="11">
-                  <c:v>0.489418</c:v>
+                  <c:v>0.552725</c:v>
                 </c:pt>
                 <c:pt idx="12">
-                  <c:v>0.53018</c:v>
+                  <c:v>0.599214</c:v>
                 </c:pt>
                 <c:pt idx="13">
-                  <c:v>0.570955</c:v>
+                  <c:v>0.643629</c:v>
                 </c:pt>
                 <c:pt idx="14">
-                  <c:v>0.611754</c:v>
+                  <c:v>0.690481</c:v>
                 </c:pt>
                 <c:pt idx="15">
-                  <c:v>0.652512</c:v>
+                  <c:v>0.736559</c:v>
                 </c:pt>
                 <c:pt idx="16">
-                  <c:v>0.693303</c:v>
+                  <c:v>0.781828</c:v>
                 </c:pt>
                 <c:pt idx="17">
-                  <c:v>0.7342</c:v>
+                  <c:v>0.829419</c:v>
                 </c:pt>
                 <c:pt idx="18">
-                  <c:v>0.775228</c:v>
+                  <c:v>0.873581</c:v>
                 </c:pt>
                 <c:pt idx="19">
-                  <c:v>0.815901</c:v>
+                  <c:v>0.919407</c:v>
                 </c:pt>
                 <c:pt idx="20">
-                  <c:v>0.856755</c:v>
+                  <c:v>0.966175</c:v>
                 </c:pt>
                 <c:pt idx="21">
-                  <c:v>0.897513</c:v>
+                  <c:v>1.01241</c:v>
                 </c:pt>
                 <c:pt idx="22">
-                  <c:v>0.938433</c:v>
+                  <c:v>1.05839</c:v>
                 </c:pt>
                 <c:pt idx="23">
-                  <c:v>0.979204</c:v>
+                  <c:v>1.10567</c:v>
                 </c:pt>
                 <c:pt idx="24">
-                  <c:v>1.01998</c:v>
+                  <c:v>1.15051</c:v>
                 </c:pt>
                 <c:pt idx="25">
-                  <c:v>1.06078</c:v>
+                  <c:v>1.19689</c:v>
                 </c:pt>
                 <c:pt idx="26">
-                  <c:v>1.10156</c:v>
+                  <c:v>1.24128</c:v>
                 </c:pt>
                 <c:pt idx="27">
-                  <c:v>1.14245</c:v>
+                  <c:v>1.28982</c:v>
                 </c:pt>
                 <c:pt idx="28">
-                  <c:v>1.18322</c:v>
+                  <c:v>1.33483</c:v>
                 </c:pt>
                 <c:pt idx="29">
-                  <c:v>1.22406</c:v>
+                  <c:v>1.38182</c:v>
                 </c:pt>
                 <c:pt idx="30">
-                  <c:v>1.26527</c:v>
+                  <c:v>1.42535</c:v>
                 </c:pt>
                 <c:pt idx="31">
-                  <c:v>1.30617</c:v>
+                  <c:v>1.47362</c:v>
                 </c:pt>
                 <c:pt idx="32">
-                  <c:v>1.34705</c:v>
+                  <c:v>1.51646</c:v>
                 </c:pt>
                 <c:pt idx="33">
-                  <c:v>1.38814</c:v>
+                  <c:v>1.56486</c:v>
                 </c:pt>
                 <c:pt idx="34">
-                  <c:v>1.42888</c:v>
+                  <c:v>1.61144</c:v>
                 </c:pt>
                 <c:pt idx="35">
-                  <c:v>1.46976</c:v>
+                  <c:v>1.65478</c:v>
                 </c:pt>
                 <c:pt idx="36">
-                  <c:v>1.51071</c:v>
+                  <c:v>1.70467</c:v>
                 </c:pt>
                 <c:pt idx="37">
-                  <c:v>1.55147</c:v>
+                  <c:v>1.75012</c:v>
                 </c:pt>
                 <c:pt idx="38">
-                  <c:v>1.59236</c:v>
+                  <c:v>1.7974</c:v>
                 </c:pt>
                 <c:pt idx="39">
-                  <c:v>1.63321</c:v>
+                  <c:v>1.84376</c:v>
                 </c:pt>
                 <c:pt idx="40">
-                  <c:v>1.67402</c:v>
+                  <c:v>1.88696</c:v>
                 </c:pt>
                 <c:pt idx="41">
-                  <c:v>1.71495</c:v>
+                  <c:v>1.9348</c:v>
                 </c:pt>
                 <c:pt idx="42">
-                  <c:v>1.75569</c:v>
+                  <c:v>1.97905</c:v>
                 </c:pt>
                 <c:pt idx="43">
-                  <c:v>1.79651</c:v>
+                  <c:v>2.02736</c:v>
                 </c:pt>
                 <c:pt idx="44">
-                  <c:v>1.83732</c:v>
+                  <c:v>2.0708</c:v>
                 </c:pt>
                 <c:pt idx="45">
-                  <c:v>1.87813</c:v>
+                  <c:v>2.11602</c:v>
                 </c:pt>
                 <c:pt idx="46">
-                  <c:v>1.91936</c:v>
+                  <c:v>2.1644</c:v>
                 </c:pt>
                 <c:pt idx="47">
-                  <c:v>1.96018</c:v>
+                  <c:v>2.20901</c:v>
                 </c:pt>
                 <c:pt idx="48">
-                  <c:v>2.00101</c:v>
+                  <c:v>2.25467</c:v>
                 </c:pt>
                 <c:pt idx="49">
-                  <c:v>2.04186</c:v>
+                  <c:v>2.30066</c:v>
                 </c:pt>
                 <c:pt idx="50">
-                  <c:v>2.08267</c:v>
+                  <c:v>2.34514</c:v>
                 </c:pt>
                 <c:pt idx="51">
-                  <c:v>2.1235</c:v>
+                  <c:v>2.38876</c:v>
                 </c:pt>
                 <c:pt idx="52">
-                  <c:v>2.16432</c:v>
+                  <c:v>2.4379</c:v>
                 </c:pt>
                 <c:pt idx="53">
-                  <c:v>2.20507</c:v>
+                  <c:v>2.48294</c:v>
                 </c:pt>
                 <c:pt idx="54">
-                  <c:v>2.24616</c:v>
+                  <c:v>2.53102</c:v>
                 </c:pt>
                 <c:pt idx="55">
-                  <c:v>2.28681</c:v>
+                  <c:v>2.57826</c:v>
                 </c:pt>
                 <c:pt idx="56">
-                  <c:v>2.32769</c:v>
+                  <c:v>2.6259</c:v>
                 </c:pt>
                 <c:pt idx="57">
-                  <c:v>2.36841</c:v>
+                  <c:v>2.66891</c:v>
                 </c:pt>
                 <c:pt idx="58">
-                  <c:v>2.40959</c:v>
+                  <c:v>2.72026</c:v>
                 </c:pt>
                 <c:pt idx="59">
-                  <c:v>2.45003</c:v>
+                  <c:v>2.71287</c:v>
                 </c:pt>
                 <c:pt idx="60">
-                  <c:v>2.4909</c:v>
+                  <c:v>2.49145</c:v>
                 </c:pt>
                 <c:pt idx="61">
-                  <c:v>2.5317</c:v>
+                  <c:v>2.53267</c:v>
                 </c:pt>
                 <c:pt idx="62">
-                  <c:v>2.57255</c:v>
+                  <c:v>2.57266</c:v>
                 </c:pt>
                 <c:pt idx="63">
-                  <c:v>2.61377</c:v>
+                  <c:v>2.72265</c:v>
                 </c:pt>
                 <c:pt idx="64">
-                  <c:v>2.6545</c:v>
+                  <c:v>2.99378</c:v>
                 </c:pt>
                 <c:pt idx="65">
-                  <c:v>2.695439999999999</c:v>
+                  <c:v>3.03901</c:v>
                 </c:pt>
                 <c:pt idx="66">
-                  <c:v>2.73638</c:v>
+                  <c:v>3.08343</c:v>
                 </c:pt>
                 <c:pt idx="67">
-                  <c:v>2.77718</c:v>
+                  <c:v>3.13276</c:v>
                 </c:pt>
                 <c:pt idx="68">
-                  <c:v>2.81797</c:v>
+                  <c:v>3.1787</c:v>
                 </c:pt>
                 <c:pt idx="69">
-                  <c:v>2.85877</c:v>
+                  <c:v>3.22267</c:v>
                 </c:pt>
                 <c:pt idx="70">
-                  <c:v>2.89962</c:v>
+                  <c:v>3.26994</c:v>
                 </c:pt>
                 <c:pt idx="71">
-                  <c:v>2.94041</c:v>
+                  <c:v>3.31686</c:v>
                 </c:pt>
                 <c:pt idx="72">
-                  <c:v>2.98115</c:v>
+                  <c:v>3.36296</c:v>
                 </c:pt>
                 <c:pt idx="73">
-                  <c:v>3.02203</c:v>
+                  <c:v>3.40754</c:v>
                 </c:pt>
                 <c:pt idx="74">
-                  <c:v>3.06283</c:v>
+                  <c:v>3.45195</c:v>
                 </c:pt>
                 <c:pt idx="75">
-                  <c:v>3.10405</c:v>
+                  <c:v>3.49962</c:v>
                 </c:pt>
                 <c:pt idx="76">
-                  <c:v>3.14499</c:v>
+                  <c:v>3.54746</c:v>
                 </c:pt>
                 <c:pt idx="77">
-                  <c:v>3.18576</c:v>
+                  <c:v>3.59106</c:v>
                 </c:pt>
                 <c:pt idx="78">
-                  <c:v>3.22665</c:v>
+                  <c:v>3.6376</c:v>
                 </c:pt>
                 <c:pt idx="79">
-                  <c:v>3.2674</c:v>
+                  <c:v>3.68128</c:v>
                 </c:pt>
                 <c:pt idx="80">
-                  <c:v>3.3082</c:v>
+                  <c:v>3.72842</c:v>
                 </c:pt>
                 <c:pt idx="81">
-                  <c:v>3.34901</c:v>
+                  <c:v>3.77842</c:v>
                 </c:pt>
                 <c:pt idx="82">
-                  <c:v>3.38977</c:v>
+                  <c:v>3.82105</c:v>
                 </c:pt>
                 <c:pt idx="83">
-                  <c:v>3.43062</c:v>
+                  <c:v>3.86849</c:v>
                 </c:pt>
                 <c:pt idx="84">
-                  <c:v>3.47147</c:v>
+                  <c:v>3.91604</c:v>
                 </c:pt>
                 <c:pt idx="85">
-                  <c:v>3.51234</c:v>
+                  <c:v>3.95807</c:v>
                 </c:pt>
                 <c:pt idx="86">
-                  <c:v>3.55313</c:v>
+                  <c:v>4.00663</c:v>
                 </c:pt>
                 <c:pt idx="87">
-                  <c:v>3.59394</c:v>
+                  <c:v>4.05263</c:v>
                 </c:pt>
                 <c:pt idx="88">
-                  <c:v>3.63514</c:v>
+                  <c:v>4.10001</c:v>
                 </c:pt>
                 <c:pt idx="89">
-                  <c:v>3.67594</c:v>
+                  <c:v>4.14419</c:v>
                 </c:pt>
                 <c:pt idx="90">
-                  <c:v>3.7167</c:v>
+                  <c:v>4.18411</c:v>
                 </c:pt>
                 <c:pt idx="91">
-                  <c:v>3.7576</c:v>
+                  <c:v>4.23634</c:v>
                 </c:pt>
                 <c:pt idx="92">
-                  <c:v>3.79839</c:v>
+                  <c:v>4.28318</c:v>
                 </c:pt>
                 <c:pt idx="93">
-                  <c:v>3.83956</c:v>
+                  <c:v>4.3272</c:v>
                 </c:pt>
                 <c:pt idx="94">
-                  <c:v>3.88061</c:v>
+                  <c:v>4.37419</c:v>
                 </c:pt>
                 <c:pt idx="95">
-                  <c:v>3.92168</c:v>
+                  <c:v>4.4193</c:v>
                 </c:pt>
                 <c:pt idx="96">
-                  <c:v>3.96252</c:v>
+                  <c:v>4.46967</c:v>
                 </c:pt>
                 <c:pt idx="97">
-                  <c:v>4.00326</c:v>
+                  <c:v>4.51337</c:v>
                 </c:pt>
                 <c:pt idx="98">
-                  <c:v>4.04407</c:v>
+                  <c:v>4.55682</c:v>
                 </c:pt>
                 <c:pt idx="99">
-                  <c:v>4.08532</c:v>
+                  <c:v>4.60336</c:v>
                 </c:pt>
                 <c:pt idx="100">
-                  <c:v>4.126169999999999</c:v>
+                  <c:v>4.651239999999999</c:v>
                 </c:pt>
                 <c:pt idx="101">
-                  <c:v>4.167669999999999</c:v>
+                  <c:v>4.69573</c:v>
                 </c:pt>
                 <c:pt idx="102">
-                  <c:v>4.20858</c:v>
+                  <c:v>4.74218</c:v>
                 </c:pt>
                 <c:pt idx="103">
-                  <c:v>4.24945</c:v>
+                  <c:v>4.78886</c:v>
                 </c:pt>
                 <c:pt idx="104">
-                  <c:v>4.29034</c:v>
+                  <c:v>4.83298</c:v>
                 </c:pt>
                 <c:pt idx="105">
-                  <c:v>4.33154</c:v>
+                  <c:v>4.86755</c:v>
                 </c:pt>
                 <c:pt idx="106">
-                  <c:v>4.37231</c:v>
+                  <c:v>4.8678</c:v>
                 </c:pt>
                 <c:pt idx="107">
-                  <c:v>4.4132</c:v>
+                  <c:v>4.83445</c:v>
                 </c:pt>
                 <c:pt idx="108">
-                  <c:v>4.45405</c:v>
+                  <c:v>4.84384</c:v>
                 </c:pt>
                 <c:pt idx="109">
-                  <c:v>4.49499</c:v>
+                  <c:v>4.87884</c:v>
                 </c:pt>
                 <c:pt idx="110">
-                  <c:v>4.53599</c:v>
+                  <c:v>4.91966</c:v>
                 </c:pt>
                 <c:pt idx="111">
-                  <c:v>4.57683</c:v>
+                  <c:v>4.96234</c:v>
                 </c:pt>
                 <c:pt idx="112">
-                  <c:v>4.61764</c:v>
+                  <c:v>5.00878</c:v>
                 </c:pt>
                 <c:pt idx="113">
-                  <c:v>4.65866</c:v>
+                  <c:v>5.05002</c:v>
                 </c:pt>
                 <c:pt idx="114">
-                  <c:v>4.699639999999999</c:v>
+                  <c:v>5.09675</c:v>
                 </c:pt>
                 <c:pt idx="115">
-                  <c:v>4.74079</c:v>
+                  <c:v>5.1404</c:v>
                 </c:pt>
                 <c:pt idx="116">
-                  <c:v>4.78177</c:v>
+                  <c:v>5.18446</c:v>
                 </c:pt>
                 <c:pt idx="117">
-                  <c:v>4.822439999999999</c:v>
+                  <c:v>5.22895</c:v>
                 </c:pt>
                 <c:pt idx="118">
-                  <c:v>4.863169999999999</c:v>
+                  <c:v>5.27274</c:v>
                 </c:pt>
                 <c:pt idx="119">
-                  <c:v>4.90376</c:v>
+                  <c:v>5.3162</c:v>
                 </c:pt>
                 <c:pt idx="120">
-                  <c:v>4.94459</c:v>
+                  <c:v>5.36185</c:v>
                 </c:pt>
                 <c:pt idx="121">
-                  <c:v>4.98525</c:v>
+                  <c:v>5.40408</c:v>
                 </c:pt>
                 <c:pt idx="122">
-                  <c:v>5.02624</c:v>
+                  <c:v>5.44905</c:v>
                 </c:pt>
                 <c:pt idx="123">
-                  <c:v>5.066829999999999</c:v>
+                  <c:v>5.49443</c:v>
                 </c:pt>
                 <c:pt idx="124">
-                  <c:v>5.10769</c:v>
+                  <c:v>5.53768</c:v>
                 </c:pt>
                 <c:pt idx="125">
-                  <c:v>5.14863</c:v>
+                  <c:v>5.58437</c:v>
                 </c:pt>
                 <c:pt idx="126">
-                  <c:v>5.18972</c:v>
+                  <c:v>5.62748</c:v>
                 </c:pt>
                 <c:pt idx="127">
-                  <c:v>5.23045</c:v>
+                  <c:v>5.67244</c:v>
                 </c:pt>
                 <c:pt idx="128">
-                  <c:v>5.27145</c:v>
+                  <c:v>5.71537</c:v>
                 </c:pt>
                 <c:pt idx="129">
-                  <c:v>5.31222</c:v>
+                  <c:v>5.76239</c:v>
                 </c:pt>
                 <c:pt idx="130">
-                  <c:v>5.353129999999999</c:v>
+                  <c:v>5.8048</c:v>
                 </c:pt>
                 <c:pt idx="131">
-                  <c:v>5.39376</c:v>
+                  <c:v>5.84971</c:v>
                 </c:pt>
                 <c:pt idx="132">
-                  <c:v>5.43464</c:v>
+                  <c:v>5.8942</c:v>
                 </c:pt>
                 <c:pt idx="133">
-                  <c:v>5.47561</c:v>
+                  <c:v>5.94018</c:v>
                 </c:pt>
                 <c:pt idx="134">
-                  <c:v>5.51659</c:v>
+                  <c:v>5.83346</c:v>
                 </c:pt>
                 <c:pt idx="135">
-                  <c:v>5.557309999999999</c:v>
+                  <c:v>5.55516</c:v>
                 </c:pt>
                 <c:pt idx="136">
-                  <c:v>5.5982</c:v>
+                  <c:v>5.59593</c:v>
                 </c:pt>
                 <c:pt idx="137">
-                  <c:v>5.63896</c:v>
+                  <c:v>5.63656</c:v>
                 </c:pt>
                 <c:pt idx="138">
-                  <c:v>5.68012</c:v>
+                  <c:v>5.67706</c:v>
                 </c:pt>
                 <c:pt idx="139">
-                  <c:v>5.720849999999999</c:v>
+                  <c:v>5.71761</c:v>
                 </c:pt>
                 <c:pt idx="140">
-                  <c:v>5.76186</c:v>
+                  <c:v>5.75933</c:v>
                 </c:pt>
                 <c:pt idx="141">
-                  <c:v>5.80232</c:v>
+                  <c:v>5.80211</c:v>
                 </c:pt>
                 <c:pt idx="142">
-                  <c:v>5.843109999999999</c:v>
+                  <c:v>5.83823</c:v>
                 </c:pt>
                 <c:pt idx="143">
-                  <c:v>5.88389</c:v>
+                  <c:v>5.88052</c:v>
                 </c:pt>
                 <c:pt idx="144">
-                  <c:v>5.924429999999999</c:v>
+                  <c:v>5.92191</c:v>
                 </c:pt>
                 <c:pt idx="145">
-                  <c:v>5.965409999999999</c:v>
+                  <c:v>5.96175</c:v>
                 </c:pt>
                 <c:pt idx="146">
-                  <c:v>6.00654</c:v>
+                  <c:v>6.0019</c:v>
                 </c:pt>
                 <c:pt idx="147">
-                  <c:v>6.04691</c:v>
+                  <c:v>6.04375</c:v>
                 </c:pt>
                 <c:pt idx="148">
-                  <c:v>6.08766</c:v>
+                  <c:v>6.08336</c:v>
                 </c:pt>
                 <c:pt idx="149">
-                  <c:v>6.128539999999999</c:v>
+                  <c:v>6.12543</c:v>
                 </c:pt>
                 <c:pt idx="150">
-                  <c:v>6.169129999999999</c:v>
+                  <c:v>6.1661</c:v>
                 </c:pt>
                 <c:pt idx="151">
-                  <c:v>6.21014</c:v>
+                  <c:v>6.20695</c:v>
                 </c:pt>
                 <c:pt idx="152">
-                  <c:v>6.25095</c:v>
+                  <c:v>6.24681</c:v>
                 </c:pt>
                 <c:pt idx="153">
-                  <c:v>6.2917</c:v>
+                  <c:v>6.28911</c:v>
                 </c:pt>
                 <c:pt idx="154">
-                  <c:v>6.33316</c:v>
+                  <c:v>6.32971</c:v>
                 </c:pt>
                 <c:pt idx="155">
-                  <c:v>6.374079999999999</c:v>
+                  <c:v>6.36992</c:v>
                 </c:pt>
                 <c:pt idx="156">
-                  <c:v>6.414849999999999</c:v>
+                  <c:v>6.41081</c:v>
                 </c:pt>
                 <c:pt idx="157">
-                  <c:v>6.45597</c:v>
+                  <c:v>6.45273</c:v>
                 </c:pt>
                 <c:pt idx="158">
-                  <c:v>6.49665</c:v>
+                  <c:v>6.49183</c:v>
                 </c:pt>
                 <c:pt idx="159">
-                  <c:v>6.537579999999999</c:v>
+                  <c:v>6.5338</c:v>
                 </c:pt>
                 <c:pt idx="160">
-                  <c:v>6.57818</c:v>
+                  <c:v>6.57518</c:v>
                 </c:pt>
                 <c:pt idx="161">
-                  <c:v>6.61927</c:v>
+                  <c:v>6.61452</c:v>
                 </c:pt>
                 <c:pt idx="162">
-                  <c:v>6.660009999999999</c:v>
+                  <c:v>6.65701</c:v>
                 </c:pt>
                 <c:pt idx="163">
-                  <c:v>6.70065</c:v>
+                  <c:v>6.69764</c:v>
                 </c:pt>
                 <c:pt idx="164">
-                  <c:v>6.74174</c:v>
+                  <c:v>6.73826</c:v>
                 </c:pt>
                 <c:pt idx="165">
-                  <c:v>6.78313</c:v>
+                  <c:v>6.77893</c:v>
                 </c:pt>
                 <c:pt idx="166">
-                  <c:v>6.824219999999999</c:v>
+                  <c:v>6.821</c:v>
                 </c:pt>
                 <c:pt idx="167">
-                  <c:v>6.86504</c:v>
+                  <c:v>6.86103</c:v>
                 </c:pt>
                 <c:pt idx="168">
-                  <c:v>6.9057</c:v>
+                  <c:v>6.9024</c:v>
                 </c:pt>
                 <c:pt idx="169">
-                  <c:v>6.94674</c:v>
+                  <c:v>6.9427</c:v>
                 </c:pt>
                 <c:pt idx="170">
-                  <c:v>6.98741</c:v>
+                  <c:v>6.98308</c:v>
                 </c:pt>
                 <c:pt idx="171">
-                  <c:v>7.028309999999999</c:v>
+                  <c:v>7.0254</c:v>
                 </c:pt>
                 <c:pt idx="172">
-                  <c:v>7.06896</c:v>
+                  <c:v>7.06569</c:v>
                 </c:pt>
                 <c:pt idx="173">
-                  <c:v>7.10983</c:v>
+                  <c:v>7.10602</c:v>
                 </c:pt>
                 <c:pt idx="174">
-                  <c:v>7.150729999999999</c:v>
+                  <c:v>7.14782</c:v>
                 </c:pt>
                 <c:pt idx="175">
-                  <c:v>7.19176</c:v>
+                  <c:v>7.18782</c:v>
                 </c:pt>
                 <c:pt idx="176">
-                  <c:v>7.2326</c:v>
+                  <c:v>7.22891</c:v>
                 </c:pt>
                 <c:pt idx="177">
-                  <c:v>7.27397</c:v>
+                  <c:v>7.27013</c:v>
                 </c:pt>
                 <c:pt idx="178">
-                  <c:v>7.314829999999999</c:v>
+                  <c:v>7.31109</c:v>
                 </c:pt>
                 <c:pt idx="179">
-                  <c:v>7.355529999999999</c:v>
+                  <c:v>7.35175</c:v>
                 </c:pt>
                 <c:pt idx="180">
-                  <c:v>7.396479999999999</c:v>
+                  <c:v>7.39252</c:v>
                 </c:pt>
                 <c:pt idx="181">
-                  <c:v>7.43758</c:v>
+                  <c:v>7.43323</c:v>
                 </c:pt>
                 <c:pt idx="182">
-                  <c:v>7.47815</c:v>
+                  <c:v>7.47472</c:v>
                 </c:pt>
                 <c:pt idx="183">
-                  <c:v>7.51878</c:v>
+                  <c:v>7.5149</c:v>
                 </c:pt>
                 <c:pt idx="184">
-                  <c:v>7.55963</c:v>
+                  <c:v>7.55549</c:v>
                 </c:pt>
                 <c:pt idx="185">
-                  <c:v>7.600529999999999</c:v>
+                  <c:v>7.5968</c:v>
                 </c:pt>
                 <c:pt idx="186">
-                  <c:v>7.64142</c:v>
+                  <c:v>7.636459999999999</c:v>
                 </c:pt>
                 <c:pt idx="187">
-                  <c:v>7.682329999999999</c:v>
+                  <c:v>7.6782</c:v>
                 </c:pt>
                 <c:pt idx="188">
-                  <c:v>7.723149999999999</c:v>
+                  <c:v>7.71941</c:v>
                 </c:pt>
                 <c:pt idx="189">
-                  <c:v>7.76366</c:v>
+                  <c:v>7.75909</c:v>
                 </c:pt>
                 <c:pt idx="190">
-                  <c:v>7.804699999999999</c:v>
+                  <c:v>7.80142</c:v>
                 </c:pt>
                 <c:pt idx="191">
-                  <c:v>7.84536</c:v>
+                  <c:v>7.84169</c:v>
                 </c:pt>
                 <c:pt idx="192">
-                  <c:v>7.88639</c:v>
+                  <c:v>7.8827</c:v>
                 </c:pt>
                 <c:pt idx="193">
-                  <c:v>7.92688</c:v>
+                  <c:v>7.92374</c:v>
                 </c:pt>
                 <c:pt idx="194">
-                  <c:v>7.968</c:v>
+                  <c:v>7.9634</c:v>
                 </c:pt>
                 <c:pt idx="195">
-                  <c:v>8.00904</c:v>
+                  <c:v>8.006</c:v>
                 </c:pt>
                 <c:pt idx="196">
-                  <c:v>8.04976</c:v>
+                  <c:v>8.04528</c:v>
                 </c:pt>
                 <c:pt idx="197">
-                  <c:v>8.09064</c:v>
+                  <c:v>8.0862</c:v>
                 </c:pt>
                 <c:pt idx="198">
-                  <c:v>8.131740000000001</c:v>
+                  <c:v>8.12879</c:v>
                 </c:pt>
                 <c:pt idx="199">
-                  <c:v>8.17299</c:v>
+                  <c:v>8.16789</c:v>
                 </c:pt>
                 <c:pt idx="200">
-                  <c:v>8.213819999999998</c:v>
+                  <c:v>8.210800000000001</c:v>
                 </c:pt>
                 <c:pt idx="201">
-                  <c:v>8.25493</c:v>
+                  <c:v>8.24935</c:v>
                 </c:pt>
                 <c:pt idx="202">
-                  <c:v>8.29645</c:v>
+                  <c:v>8.29111</c:v>
                 </c:pt>
                 <c:pt idx="203">
-                  <c:v>8.337350000000001</c:v>
+                  <c:v>8.3322</c:v>
                 </c:pt>
                 <c:pt idx="204">
-                  <c:v>8.37768</c:v>
+                  <c:v>8.37211</c:v>
                 </c:pt>
                 <c:pt idx="205">
-                  <c:v>8.418760000000001</c:v>
+                  <c:v>8.41369</c:v>
                 </c:pt>
                 <c:pt idx="206">
-                  <c:v>8.45982</c:v>
+                  <c:v>8.45386</c:v>
                 </c:pt>
                 <c:pt idx="207">
-                  <c:v>8.50014</c:v>
+                  <c:v>8.49517</c:v>
                 </c:pt>
                 <c:pt idx="208">
-                  <c:v>8.541180000000001</c:v>
+                  <c:v>8.53553</c:v>
                 </c:pt>
                 <c:pt idx="209">
-                  <c:v>8.58199</c:v>
+                  <c:v>8.57662</c:v>
                 </c:pt>
                 <c:pt idx="210">
-                  <c:v>8.62295</c:v>
+                  <c:v>8.61754</c:v>
                 </c:pt>
                 <c:pt idx="211">
-                  <c:v>8.66386</c:v>
+                  <c:v>8.65795</c:v>
                 </c:pt>
                 <c:pt idx="212">
-                  <c:v>8.70474</c:v>
+                  <c:v>8.69971</c:v>
                 </c:pt>
                 <c:pt idx="213">
-                  <c:v>8.745669999999998</c:v>
+                  <c:v>8.73973</c:v>
                 </c:pt>
                 <c:pt idx="214">
-                  <c:v>8.78657</c:v>
+                  <c:v>8.78177</c:v>
                 </c:pt>
                 <c:pt idx="215">
-                  <c:v>8.82685</c:v>
+                  <c:v>8.82133</c:v>
                 </c:pt>
                 <c:pt idx="216">
-                  <c:v>8.868220000000001</c:v>
+                  <c:v>8.86243</c:v>
                 </c:pt>
                 <c:pt idx="217">
-                  <c:v>8.9089</c:v>
+                  <c:v>8.90307</c:v>
                 </c:pt>
                 <c:pt idx="218">
-                  <c:v>8.94959</c:v>
+                  <c:v>8.94322</c:v>
                 </c:pt>
                 <c:pt idx="219">
-                  <c:v>8.99078</c:v>
+                  <c:v>8.98655</c:v>
                 </c:pt>
                 <c:pt idx="220">
-                  <c:v>9.03225</c:v>
+                  <c:v>9.02548</c:v>
                 </c:pt>
                 <c:pt idx="221">
-                  <c:v>9.0729</c:v>
+                  <c:v>9.06626</c:v>
                 </c:pt>
                 <c:pt idx="222">
-                  <c:v>9.114000000000001</c:v>
+                  <c:v>9.10669</c:v>
                 </c:pt>
                 <c:pt idx="223">
-                  <c:v>9.15508</c:v>
+                  <c:v>9.14887</c:v>
                 </c:pt>
                 <c:pt idx="224">
-                  <c:v>9.19586</c:v>
+                  <c:v>9.18818</c:v>
                 </c:pt>
                 <c:pt idx="225">
-                  <c:v>9.23673</c:v>
+                  <c:v>9.22974</c:v>
                 </c:pt>
                 <c:pt idx="226">
-                  <c:v>9.27784</c:v>
+                  <c:v>9.2701</c:v>
                 </c:pt>
                 <c:pt idx="227">
-                  <c:v>9.31908</c:v>
+                  <c:v>9.311070000000001</c:v>
                 </c:pt>
                 <c:pt idx="228">
-                  <c:v>9.35964</c:v>
+                  <c:v>9.3535</c:v>
                 </c:pt>
                 <c:pt idx="229">
-                  <c:v>9.40034</c:v>
+                  <c:v>9.39395</c:v>
                 </c:pt>
                 <c:pt idx="230">
-                  <c:v>9.441269999999997</c:v>
+                  <c:v>9.43534</c:v>
                 </c:pt>
                 <c:pt idx="231">
-                  <c:v>9.4821</c:v>
+                  <c:v>9.47447</c:v>
                 </c:pt>
                 <c:pt idx="232">
-                  <c:v>9.52287</c:v>
+                  <c:v>9.517200000000001</c:v>
                 </c:pt>
                 <c:pt idx="233">
-                  <c:v>9.56406</c:v>
+                  <c:v>9.55694</c:v>
                 </c:pt>
                 <c:pt idx="234">
-                  <c:v>9.604869999999998</c:v>
+                  <c:v>9.59893</c:v>
                 </c:pt>
                 <c:pt idx="235">
-                  <c:v>9.645300000000001</c:v>
+                  <c:v>9.63837</c:v>
                 </c:pt>
                 <c:pt idx="236">
-                  <c:v>9.68593</c:v>
+                  <c:v>9.68062</c:v>
                 </c:pt>
                 <c:pt idx="237">
-                  <c:v>9.727569999999998</c:v>
+                  <c:v>9.719900000000001</c:v>
                 </c:pt>
                 <c:pt idx="238">
-                  <c:v>9.7692</c:v>
+                  <c:v>9.76222</c:v>
                 </c:pt>
                 <c:pt idx="239">
-                  <c:v>9.80941</c:v>
+                  <c:v>9.80227</c:v>
                 </c:pt>
                 <c:pt idx="240">
-                  <c:v>9.85053</c:v>
+                  <c:v>9.84416</c:v>
                 </c:pt>
                 <c:pt idx="241">
-                  <c:v>9.891920000000001</c:v>
+                  <c:v>9.88311</c:v>
                 </c:pt>
                 <c:pt idx="242">
-                  <c:v>9.932270000000001</c:v>
+                  <c:v>9.92621</c:v>
                 </c:pt>
                 <c:pt idx="243">
-                  <c:v>9.97328</c:v>
+                  <c:v>9.9648</c:v>
                 </c:pt>
                 <c:pt idx="244">
-                  <c:v>10.0143</c:v>
+                  <c:v>10.0086</c:v>
                 </c:pt>
                 <c:pt idx="245">
-                  <c:v>10.0551</c:v>
+                  <c:v>10.0466</c:v>
                 </c:pt>
                 <c:pt idx="246">
-                  <c:v>10.0959</c:v>
+                  <c:v>10.0885</c:v>
                 </c:pt>
                 <c:pt idx="247">
-                  <c:v>10.1369</c:v>
+                  <c:v>10.1281</c:v>
                 </c:pt>
                 <c:pt idx="248">
-                  <c:v>10.1771</c:v>
+                  <c:v>10.1696</c:v>
                 </c:pt>
                 <c:pt idx="249">
-                  <c:v>10.2186</c:v>
+                  <c:v>10.2094</c:v>
                 </c:pt>
                 <c:pt idx="250">
-                  <c:v>10.2596</c:v>
+                  <c:v>10.2518</c:v>
                 </c:pt>
                 <c:pt idx="251">
-                  <c:v>10.3002</c:v>
+                  <c:v>10.2918</c:v>
                 </c:pt>
                 <c:pt idx="252">
-                  <c:v>10.3411</c:v>
+                  <c:v>10.3332</c:v>
                 </c:pt>
                 <c:pt idx="253">
-                  <c:v>10.3822</c:v>
+                  <c:v>10.3736</c:v>
                 </c:pt>
                 <c:pt idx="254">
-                  <c:v>10.4229</c:v>
+                  <c:v>10.4157</c:v>
                 </c:pt>
                 <c:pt idx="255">
-                  <c:v>10.4645</c:v>
+                  <c:v>10.4563</c:v>
                 </c:pt>
                 <c:pt idx="256">
-                  <c:v>10.5055</c:v>
+                  <c:v>10.4985</c:v>
                 </c:pt>
                 <c:pt idx="257">
-                  <c:v>14.6207</c:v>
+                  <c:v>14.6204</c:v>
                 </c:pt>
                 <c:pt idx="258">
-                  <c:v>18.7191</c:v>
+                  <c:v>18.7204</c:v>
                 </c:pt>
               </c:numCache>
             </c:numRef>
           </c:xVal>
           <c:yVal>
             <c:numRef>
-              <c:f>#REF!</c:f>
+              <c:f>stdout1a_Intel.txt!$B$2:$B$260</c:f>
               <c:numCache>
                 <c:formatCode>General</c:formatCode>
                 <c:ptCount val="259"/>
@@ -4799,11 +4891,11 @@
           <c:showPercent val="0"/>
           <c:showBubbleSize val="0"/>
         </c:dLbls>
-        <c:axId val="814325752"/>
-        <c:axId val="779294984"/>
+        <c:axId val="558035800"/>
+        <c:axId val="558553672"/>
       </c:scatterChart>
       <c:valAx>
-        <c:axId val="814325752"/>
+        <c:axId val="558035800"/>
         <c:scaling>
           <c:orientation val="minMax"/>
         </c:scaling>
@@ -4820,8 +4912,13 @@
                 </a:pPr>
                 <a:r>
                   <a:rPr lang="en-US"/>
-                  <a:t>Calculation Time</a:t>
+                  <a:t>Calculation</a:t>
                 </a:r>
+                <a:r>
+                  <a:rPr lang="en-US" baseline="0"/>
+                  <a:t> TIme</a:t>
+                </a:r>
+                <a:endParaRPr lang="en-US"/>
               </a:p>
             </c:rich>
           </c:tx>
@@ -4832,12 +4929,12 @@
         <c:majorTickMark val="none"/>
         <c:minorTickMark val="none"/>
         <c:tickLblPos val="nextTo"/>
-        <c:crossAx val="779294984"/>
+        <c:crossAx val="558553672"/>
         <c:crosses val="autoZero"/>
         <c:crossBetween val="midCat"/>
       </c:valAx>
       <c:valAx>
-        <c:axId val="779294984"/>
+        <c:axId val="558553672"/>
         <c:scaling>
           <c:orientation val="minMax"/>
         </c:scaling>
@@ -4867,7 +4964,7 @@
         <c:majorTickMark val="none"/>
         <c:minorTickMark val="none"/>
         <c:tickLblPos val="nextTo"/>
-        <c:crossAx val="814325752"/>
+        <c:crossAx val="558035800"/>
         <c:crosses val="autoZero"/>
         <c:crossBetween val="midCat"/>
       </c:valAx>

</xml_diff>